<commit_message>
Make Separate Cover Letter and Reviewer Response Documents
</commit_message>
<xml_diff>
--- a/analysis-paper/To Upload/Edited_Manuscript_2020/Comments for Reviewers 2020-01-20.docx
+++ b/analysis-paper/To Upload/Edited_Manuscript_2020/Comments for Reviewers 2020-01-20.docx
@@ -1,12 +1,20 @@
 
 <file path=word/document.xml><?xml version="1.0" encoding="utf-8"?>
-<w:document xmlns:wpc="http://schemas.microsoft.com/office/word/2010/wordprocessingCanvas" xmlns:cx="http://schemas.microsoft.com/office/drawing/2014/chartex" xmlns:cx1="http://schemas.microsoft.com/office/drawing/2015/9/8/chartex" xmlns:cx2="http://schemas.microsoft.com/office/drawing/2015/10/21/chartex" xmlns:cx3="http://schemas.microsoft.com/office/drawing/2016/5/9/chartex" xmlns:cx4="http://schemas.microsoft.com/office/drawing/2016/5/10/chartex" xmlns:cx5="http://schemas.microsoft.com/office/drawing/2016/5/11/chartex" xmlns:cx6="http://schemas.microsoft.com/office/drawing/2016/5/12/chartex" xmlns:cx7="http://schemas.microsoft.com/office/drawing/2016/5/13/chartex" xmlns:cx8="http://schemas.microsoft.com/office/drawing/2016/5/14/chartex" xmlns:mc="http://schemas.openxmlformats.org/markup-compatibility/2006" xmlns:aink="http://schemas.microsoft.com/office/drawing/2016/ink" xmlns:am3d="http://schemas.microsoft.com/office/drawing/2017/model3d" xmlns:o="urn:schemas-microsoft-com:office:office" xmlns:r="http://schemas.openxmlformats.org/officeDocument/2006/relationships" xmlns:m="http://schemas.openxmlformats.org/officeDocument/2006/math" xmlns:v="urn:schemas-microsoft-com:vml" xmlns:wp14="http://schemas.microsoft.com/office/word/2010/wordprocessingDrawing" xmlns:wp="http://schemas.openxmlformats.org/drawingml/2006/wordprocessingDrawing" xmlns:w10="urn:schemas-microsoft-com:office:word" xmlns:w="http://schemas.openxmlformats.org/wordprocessingml/2006/main" xmlns:w14="http://schemas.microsoft.com/office/word/2010/wordml" xmlns:w15="http://schemas.microsoft.com/office/word/2012/wordml" xmlns:w16cid="http://schemas.microsoft.com/office/word/2016/wordml/cid" xmlns:w16se="http://schemas.microsoft.com/office/word/2015/wordml/symex" xmlns:wpg="http://schemas.microsoft.com/office/word/2010/wordprocessingGroup" xmlns:wpi="http://schemas.microsoft.com/office/word/2010/wordprocessingInk" xmlns:wne="http://schemas.microsoft.com/office/word/2006/wordml" xmlns:wps="http://schemas.microsoft.com/office/word/2010/wordprocessingShape" mc:Ignorable="w14 w15 w16se w16cid wp14">
+<w:document xmlns:wpc="http://schemas.microsoft.com/office/word/2010/wordprocessingCanvas" xmlns:cx="http://schemas.microsoft.com/office/drawing/2014/chartex" xmlns:cx1="http://schemas.microsoft.com/office/drawing/2015/9/8/chartex" xmlns:mc="http://schemas.openxmlformats.org/markup-compatibility/2006" xmlns:o="urn:schemas-microsoft-com:office:office" xmlns:r="http://schemas.openxmlformats.org/officeDocument/2006/relationships" xmlns:m="http://schemas.openxmlformats.org/officeDocument/2006/math" xmlns:v="urn:schemas-microsoft-com:vml" xmlns:wp14="http://schemas.microsoft.com/office/word/2010/wordprocessingDrawing" xmlns:wp="http://schemas.openxmlformats.org/drawingml/2006/wordprocessingDrawing" xmlns:w10="urn:schemas-microsoft-com:office:word" xmlns:w="http://schemas.openxmlformats.org/wordprocessingml/2006/main" xmlns:w14="http://schemas.microsoft.com/office/word/2010/wordml" xmlns:w15="http://schemas.microsoft.com/office/word/2012/wordml" xmlns:w16se="http://schemas.microsoft.com/office/word/2015/wordml/symex" xmlns:wpg="http://schemas.microsoft.com/office/word/2010/wordprocessingGroup" xmlns:wpi="http://schemas.microsoft.com/office/word/2010/wordprocessingInk" xmlns:wne="http://schemas.microsoft.com/office/word/2006/wordml" xmlns:wps="http://schemas.microsoft.com/office/word/2010/wordprocessingShape" mc:Ignorable="w14 w15 w16se wp14">
   <w:body>
     <w:p>
       <w:bookmarkStart w:id="0" w:name="_Hlk30428561"/>
       <w:bookmarkEnd w:id="0"/>
       <w:r>
-        <w:t>Dear Dr. Daetwyler and Dr. Long,</w:t>
+        <w:t xml:space="preserve">Dear Dr. </w:t>
+      </w:r>
+      <w:proofErr w:type="spellStart"/>
+      <w:r>
+        <w:t>Daetwyler</w:t>
+      </w:r>
+      <w:proofErr w:type="spellEnd"/>
+      <w:r>
+        <w:t xml:space="preserve"> and Dr. Long,</w:t>
       </w:r>
     </w:p>
     <w:p>
@@ -27,7 +35,7 @@
           <w:b w:val="0"/>
           <w:bCs w:val="0"/>
         </w:rPr>
-        <w:t>s in Four Decades of Multi-Environment Trials Reveal Agronomic Trait Evolution in Common Bea</w:t>
+        <w:t>s in Four Decades of Multi-Environment Trials Reveal Agronomic Trait Evolution in Common Bean”</w:t>
       </w:r>
       <w:r>
         <w:rPr>
@@ -35,7 +43,7 @@
           <w:b w:val="0"/>
           <w:bCs w:val="0"/>
         </w:rPr>
-        <w:t>n”</w:t>
+        <w:t>. We have addressed all the editorial issues suggested by the three reviewers, and included</w:t>
       </w:r>
       <w:r>
         <w:rPr>
@@ -43,7 +51,31 @@
           <w:b w:val="0"/>
           <w:bCs w:val="0"/>
         </w:rPr>
-        <w:t>. We have addressed all the editorial issues suggested by the three reviewers, and included in the attached cover letter are point-by-point responses to these issues.</w:t>
+        <w:t xml:space="preserve"> with this resubmission </w:t>
+      </w:r>
+      <w:r>
+        <w:rPr>
+          <w:rStyle w:val="Strong"/>
+          <w:b w:val="0"/>
+          <w:bCs w:val="0"/>
+        </w:rPr>
+        <w:t>are point-by-point responses to these issues</w:t>
+      </w:r>
+      <w:r>
+        <w:rPr>
+          <w:rStyle w:val="Strong"/>
+          <w:b w:val="0"/>
+          <w:bCs w:val="0"/>
+        </w:rPr>
+        <w:t xml:space="preserve"> and a revised manuscript file with tracked changes</w:t>
+      </w:r>
+      <w:r>
+        <w:rPr>
+          <w:rStyle w:val="Strong"/>
+          <w:b w:val="0"/>
+          <w:bCs w:val="0"/>
+        </w:rPr>
+        <w:t>.</w:t>
       </w:r>
     </w:p>
     <w:p>
@@ -61,7 +93,7 @@
           <w:bCs w:val="0"/>
         </w:rPr>
         <w:tab/>
-        <w:t>We seriously considered the analysis changes suggested by reviewers one and three, and in fact redid the entirety of our analysis using the suggested model changes. However, for reasons we elaborate on below, we chose to keep our original BLUP model, as the GxE models that were possible given our sparse dataset resulted in a large loss of power to detect significant associations</w:t>
+        <w:t xml:space="preserve">We seriously considered the analysis changes suggested by reviewers one and three, and in fact redid the entirety of our analysis using the suggested model changes. However, for reasons we elaborate on </w:t>
       </w:r>
       <w:r>
         <w:rPr>
@@ -69,7 +101,7 @@
           <w:b w:val="0"/>
           <w:bCs w:val="0"/>
         </w:rPr>
-        <w:t xml:space="preserve"> but did not</w:t>
+        <w:t>in the Response to Reviewers document</w:t>
       </w:r>
       <w:r>
         <w:rPr>
@@ -77,7 +109,7 @@
           <w:b w:val="0"/>
           <w:bCs w:val="0"/>
         </w:rPr>
-        <w:t xml:space="preserve"> substantially alter</w:t>
+        <w:t>, we chose to keep our original BLUP model, as the GxE models that were possible given our sparse dataset resulted in a large loss of power to detect significant associations</w:t>
       </w:r>
       <w:r>
         <w:rPr>
@@ -85,7 +117,7 @@
           <w:b w:val="0"/>
           <w:bCs w:val="0"/>
         </w:rPr>
-        <w:t xml:space="preserve"> either</w:t>
+        <w:t xml:space="preserve"> but did not</w:t>
       </w:r>
       <w:r>
         <w:rPr>
@@ -93,7 +125,7 @@
           <w:b w:val="0"/>
           <w:bCs w:val="0"/>
         </w:rPr>
-        <w:t xml:space="preserve"> the rank order of the association</w:t>
+        <w:t xml:space="preserve"> substantially alter</w:t>
       </w:r>
       <w:r>
         <w:rPr>
@@ -101,7 +133,7 @@
           <w:b w:val="0"/>
           <w:bCs w:val="0"/>
         </w:rPr>
-        <w:t xml:space="preserve"> results, </w:t>
+        <w:t xml:space="preserve"> either</w:t>
       </w:r>
       <w:r>
         <w:rPr>
@@ -109,10 +141,24 @@
           <w:b w:val="0"/>
           <w:bCs w:val="0"/>
         </w:rPr>
+        <w:t xml:space="preserve"> the rank order of the association</w:t>
+      </w:r>
+      <w:r>
+        <w:rPr>
+          <w:rStyle w:val="Strong"/>
+          <w:b w:val="0"/>
+          <w:bCs w:val="0"/>
+        </w:rPr>
+        <w:t xml:space="preserve"> results, </w:t>
+      </w:r>
+      <w:r>
+        <w:rPr>
+          <w:rStyle w:val="Strong"/>
+          <w:b w:val="0"/>
+          <w:bCs w:val="0"/>
+        </w:rPr>
         <w:t>or</w:t>
       </w:r>
-      <w:bookmarkStart w:id="1" w:name="_GoBack"/>
-      <w:bookmarkEnd w:id="1"/>
       <w:r>
         <w:rPr>
           <w:rStyle w:val="Strong"/>
@@ -172,7 +218,33 @@
           <w:b w:val="0"/>
           <w:bCs w:val="0"/>
         </w:rPr>
-        <w:t xml:space="preserve"> manuscript, which we present here as a resubmission to Genetics. In the replies below, all line numbers refer to the word document with tracked changes. Looking forward to hearing from you.</w:t>
+        <w:t xml:space="preserve"> manuscript, which we present here as a resubmission to Genetics. In the replies </w:t>
+      </w:r>
+      <w:r>
+        <w:rPr>
+          <w:rStyle w:val="Strong"/>
+          <w:b w:val="0"/>
+          <w:bCs w:val="0"/>
+        </w:rPr>
+        <w:t>in the Response to Reviewers document</w:t>
+      </w:r>
+      <w:r>
+        <w:rPr>
+          <w:rStyle w:val="Strong"/>
+          <w:b w:val="0"/>
+          <w:bCs w:val="0"/>
+        </w:rPr>
+        <w:t xml:space="preserve">, all line numbers refer to </w:t>
+      </w:r>
+      <w:bookmarkStart w:id="1" w:name="_GoBack"/>
+      <w:bookmarkEnd w:id="1"/>
+      <w:r>
+        <w:rPr>
+          <w:rStyle w:val="Strong"/>
+          <w:b w:val="0"/>
+          <w:bCs w:val="0"/>
+        </w:rPr>
+        <w:t>the word document with tracked changes. Looking forward to hearing from you.</w:t>
       </w:r>
     </w:p>
     <w:p>
@@ -226,7 +298,15 @@
       </w:r>
       <w:r>
         <w:br/>
-        <w:t xml:space="preserve">If you submit a revised manuscript please include a response to each of the reviewers' comments. I will highlight several here, but please consider all comments made by the reviewers. R1 suggest investigating the use of factor analytic models to generate the BLUPs for downstream analysis. My own experience has also been that FA models may be more appropriate in data structure such as yours. R2 ask that you discuss why a key regions was not detected in your analyses. R3 suggest more work is needed to be able to claim that pleiotropy and not linkage has been observed. They also suggest, as the use of Mash is </w:t>
+        <w:t xml:space="preserve">If you submit a revised manuscript please include a response to each of the reviewers' comments. I will </w:t>
+      </w:r>
+      <w:proofErr w:type="gramStart"/>
+      <w:r>
+        <w:t>highlight</w:t>
+      </w:r>
+      <w:proofErr w:type="gramEnd"/>
+      <w:r>
+        <w:t xml:space="preserve"> several here, but please consider all comments made by the reviewers. R1 suggest investigating the use of factor analytic models to generate the BLUPs for downstream analysis. My own experience has also been that FA models may be more appropriate in data structure such as yours. R2 ask that you discuss why a key regions was not detected in your analyses. R3 suggest more work is needed to be able to claim that pleiotropy and not linkage has been observed. They also suggest, as the use of Mash is </w:t>
       </w:r>
       <w:r>
         <w:t>emphasized</w:t>
@@ -238,10 +318,8 @@
         <w:br/>
       </w:r>
       <w:r>
+        <w:lastRenderedPageBreak/>
         <w:br/>
-      </w:r>
-      <w:r>
-        <w:lastRenderedPageBreak/>
         <w:t xml:space="preserve">I look forward to receiving a revised manuscript. I expect it could be submitted within 90 days, but please let me know if you think you will need more time to complete the revision. A revised manuscript will be considered a resubmission, and may be sent out for review. </w:t>
       </w:r>
       <w:r>
@@ -267,7 +345,14 @@
       </w:r>
       <w:r>
         <w:br/>
-        <w:t xml:space="preserve">If you have questions about the reviews or this message, please contact me. </w:t>
+      </w:r>
+      <w:proofErr w:type="gramStart"/>
+      <w:r>
+        <w:t>If</w:t>
+      </w:r>
+      <w:proofErr w:type="gramEnd"/>
+      <w:r>
+        <w:t xml:space="preserve"> you have questions about the reviews or this message, please contact me. </w:t>
       </w:r>
       <w:r>
         <w:br/>
@@ -284,7 +369,15 @@
       </w:r>
       <w:r>
         <w:br/>
-        <w:t xml:space="preserve">Hans Daetwyler </w:t>
+        <w:t xml:space="preserve">Hans </w:t>
+      </w:r>
+      <w:proofErr w:type="spellStart"/>
+      <w:r>
+        <w:t>Daetwyler</w:t>
+      </w:r>
+      <w:proofErr w:type="spellEnd"/>
+      <w:r>
+        <w:t xml:space="preserve"> </w:t>
       </w:r>
       <w:r>
         <w:br/>
@@ -340,13 +433,53 @@
       </w:r>
       <w:r>
         <w:br/>
-        <w:t xml:space="preserve">The main objective of the manuscript is to identify genomic regions regulating multiple traits in common bean. To identify these regions, the authors apply the mash method, proposed by a recent paper by Urbut et al. (2019, Nat. Genetics) to the genotypic BLUPs (genetic main effects) for multiple traits obtained across environments. By calculating the genotypic main effects across environments, the authors circumvent the issue of high imbalance in the multi-environment data. That allows them to concentrate on the multi-trait analysis. The main question addressed in this paper is relevant to many crops and although the paper implements already existing methodology, they are the first ones (to my knowledge) to implement this method in crop data coming from historical multi-environment data. The manuscript is well written and the supporting data and code available in GitHub are clear and complete. That certainly increases the impact of the paper, as they facilitate the implementation in other crops. However, I do have a few comments: </w:t>
+        <w:t xml:space="preserve">The main objective of the manuscript is to identify genomic regions regulating multiple traits in common bean. To identify these regions, the authors apply the mash method, proposed by a recent paper by </w:t>
+      </w:r>
+      <w:proofErr w:type="spellStart"/>
+      <w:r>
+        <w:t>Urbut</w:t>
+      </w:r>
+      <w:proofErr w:type="spellEnd"/>
+      <w:r>
+        <w:t xml:space="preserve"> et al. (2019, Nat. Genetics) to the genotypic BLUPs (genetic main effects) for multiple traits obtained across environments. By calculating the genotypic main effects across environments, the authors circumvent the issue of high imbalance in the multi-environment data. That allows them to concentrate on the multi-trait analysis. The main question addressed in this paper is relevant to many crops and although the paper implements already existing methodology, they are the first ones (to my knowledge) to implement this method in crop data coming from historical multi-environment data. The manuscript is well written and the supporting data and code available in GitHub are clear and complete. That certainly increases the impact of the paper, as they facilitate the implementation in other crops. However, I do have a few comments: </w:t>
       </w:r>
     </w:p>
     <w:p>
       <w:r>
         <w:br/>
-        <w:t xml:space="preserve">- My main concern is about the calculation of the BLUPs for the genotypic main effect. The authors used rrBLUP to fit a model with locations, years and their interactions as fixed and with genotype main effects as random. The variance-covariance between genotypes was modelled with a compressed Kinship matrix calculated with GAPIT. The model that was used looks rather incomplete to me. I suggest to model the genotype by environment interaction explicitly (with a factor analytic structure, for example) and then produce the BLUPs for the genotypic main effects. Or, at least, to decompose the GxE into GxL, GxY and GxLxY and then produce the predictions for the genotypic main effect. That would also probably improve the heritability estimates, which are rather low now as part of the GxE variance is accounted as residual variance. </w:t>
+        <w:t xml:space="preserve">- My main concern is about the calculation of the BLUPs for the genotypic main effect. The authors used </w:t>
+      </w:r>
+      <w:proofErr w:type="spellStart"/>
+      <w:r>
+        <w:t>rrBLUP</w:t>
+      </w:r>
+      <w:proofErr w:type="spellEnd"/>
+      <w:r>
+        <w:t xml:space="preserve"> to fit a model with locations, years and their interactions as fixed and with genotype main effects as random. The variance-covariance between genotypes was modelled with a compressed Kinship matrix calculated with GAPIT. The model that was used looks rather incomplete to me. I suggest to model the genotype by environment interaction explicitly (with a factor analytic structure, for example) and then produce the BLUPs for the genotypic main effects. Or, at least, to decompose the GxE into </w:t>
+      </w:r>
+      <w:proofErr w:type="spellStart"/>
+      <w:r>
+        <w:t>GxL</w:t>
+      </w:r>
+      <w:proofErr w:type="spellEnd"/>
+      <w:r>
+        <w:t xml:space="preserve">, </w:t>
+      </w:r>
+      <w:proofErr w:type="spellStart"/>
+      <w:r>
+        <w:t>GxY</w:t>
+      </w:r>
+      <w:proofErr w:type="spellEnd"/>
+      <w:r>
+        <w:t xml:space="preserve"> and </w:t>
+      </w:r>
+      <w:proofErr w:type="spellStart"/>
+      <w:r>
+        <w:t>GxLxY</w:t>
+      </w:r>
+      <w:proofErr w:type="spellEnd"/>
+      <w:r>
+        <w:t xml:space="preserve"> and then produce the predictions for the genotypic main effect. That would also probably improve the heritability estimates, which are rather low now as part of the GxE variance is accounted as residual variance. </w:t>
       </w:r>
     </w:p>
     <w:p/>
@@ -389,7 +522,23 @@
           <w:i/>
           <w:iCs/>
         </w:rPr>
-        <w:t xml:space="preserve"> resulted in model overparameterization, aliasing of CDBN entry coefficients, and a subsequent</w:t>
+        <w:t xml:space="preserve"> resulted in model </w:t>
+      </w:r>
+      <w:proofErr w:type="spellStart"/>
+      <w:r>
+        <w:rPr>
+          <w:i/>
+          <w:iCs/>
+        </w:rPr>
+        <w:t>overparameterization</w:t>
+      </w:r>
+      <w:proofErr w:type="spellEnd"/>
+      <w:r>
+        <w:rPr>
+          <w:i/>
+          <w:iCs/>
+        </w:rPr>
+        <w:t>, aliasing of CDBN entry coefficients, and a subsequent</w:t>
       </w:r>
       <w:r>
         <w:rPr>
@@ -414,13 +563,83 @@
         <w:rPr>
           <w:i/>
         </w:rPr>
-        <w:t>e decided to decompose the GxE matrix into GxL and GxY, and not use factor analysis, because our GxE matrices w</w:t>
-      </w:r>
-      <w:r>
-        <w:rPr>
-          <w:i/>
-        </w:rPr>
-        <w:t xml:space="preserve">ere so sparse that we could only do factor analysis on 9 GxL matrices. We thought that using 9 factor analytic models, 10 models with GxE decomposed into GxL and GxY, and 3 models without GxE would be confusing and complicate our downstream comparisons of SNP effects. </w:t>
+        <w:t xml:space="preserve">e decided to decompose the GxE matrix into </w:t>
+      </w:r>
+      <w:proofErr w:type="spellStart"/>
+      <w:r>
+        <w:rPr>
+          <w:i/>
+        </w:rPr>
+        <w:t>GxL</w:t>
+      </w:r>
+      <w:proofErr w:type="spellEnd"/>
+      <w:r>
+        <w:rPr>
+          <w:i/>
+        </w:rPr>
+        <w:t xml:space="preserve"> and </w:t>
+      </w:r>
+      <w:proofErr w:type="spellStart"/>
+      <w:r>
+        <w:rPr>
+          <w:i/>
+        </w:rPr>
+        <w:t>GxY</w:t>
+      </w:r>
+      <w:proofErr w:type="spellEnd"/>
+      <w:r>
+        <w:rPr>
+          <w:i/>
+        </w:rPr>
+        <w:t>, and not use factor analysis, because our GxE matrices w</w:t>
+      </w:r>
+      <w:r>
+        <w:rPr>
+          <w:i/>
+        </w:rPr>
+        <w:t xml:space="preserve">ere so sparse that we could only do factor analysis on 9 </w:t>
+      </w:r>
+      <w:proofErr w:type="spellStart"/>
+      <w:r>
+        <w:rPr>
+          <w:i/>
+        </w:rPr>
+        <w:t>GxL</w:t>
+      </w:r>
+      <w:proofErr w:type="spellEnd"/>
+      <w:r>
+        <w:rPr>
+          <w:i/>
+        </w:rPr>
+        <w:t xml:space="preserve"> matrices. We thought that using 9 factor analytic models, 10 models with GxE decomposed into </w:t>
+      </w:r>
+      <w:proofErr w:type="spellStart"/>
+      <w:r>
+        <w:rPr>
+          <w:i/>
+        </w:rPr>
+        <w:t>GxL</w:t>
+      </w:r>
+      <w:proofErr w:type="spellEnd"/>
+      <w:r>
+        <w:rPr>
+          <w:i/>
+        </w:rPr>
+        <w:t xml:space="preserve"> and </w:t>
+      </w:r>
+      <w:proofErr w:type="spellStart"/>
+      <w:r>
+        <w:rPr>
+          <w:i/>
+        </w:rPr>
+        <w:t>GxY</w:t>
+      </w:r>
+      <w:proofErr w:type="spellEnd"/>
+      <w:r>
+        <w:rPr>
+          <w:i/>
+        </w:rPr>
+        <w:t xml:space="preserve">, and 3 models without GxE would be confusing and complicate our downstream comparisons of SNP effects. </w:t>
       </w:r>
       <w:r>
         <w:rPr>
@@ -438,7 +657,49 @@
         <w:rPr>
           <w:i/>
         </w:rPr>
-        <w:t xml:space="preserve">, the GxE matrices for each phenotype were extremely sparse – the genetic correlation matrices constructed from GxLxY data never have more than 15% of cells with correlations. Since most genotypes were only grown in sequential years, for 1-4 years, the GxY matrix was even sparser – no genetic correlation matrix for any phenotype from GxY data had more than 6% of cells with correlations. </w:t>
+        <w:t xml:space="preserve">, the GxE matrices for each phenotype were extremely sparse – the genetic correlation matrices constructed from </w:t>
+      </w:r>
+      <w:proofErr w:type="spellStart"/>
+      <w:r>
+        <w:rPr>
+          <w:i/>
+        </w:rPr>
+        <w:t>GxLxY</w:t>
+      </w:r>
+      <w:proofErr w:type="spellEnd"/>
+      <w:r>
+        <w:rPr>
+          <w:i/>
+        </w:rPr>
+        <w:t xml:space="preserve"> data never have more than 15% of cells with correlations. Since most genotypes were only grown in sequential years, for 1-4 years, the </w:t>
+      </w:r>
+      <w:proofErr w:type="spellStart"/>
+      <w:r>
+        <w:rPr>
+          <w:i/>
+        </w:rPr>
+        <w:t>GxY</w:t>
+      </w:r>
+      <w:proofErr w:type="spellEnd"/>
+      <w:r>
+        <w:rPr>
+          <w:i/>
+        </w:rPr>
+        <w:t xml:space="preserve"> matrix was even sparser – no genetic correlation matrix for any phenotype from </w:t>
+      </w:r>
+      <w:proofErr w:type="spellStart"/>
+      <w:r>
+        <w:rPr>
+          <w:i/>
+        </w:rPr>
+        <w:t>GxY</w:t>
+      </w:r>
+      <w:proofErr w:type="spellEnd"/>
+      <w:r>
+        <w:rPr>
+          <w:i/>
+        </w:rPr>
+        <w:t xml:space="preserve"> data had more than 6% of cells with correlations. </w:t>
       </w:r>
       <w:r>
         <w:rPr>
@@ -450,13 +711,41 @@
         <w:rPr>
           <w:i/>
         </w:rPr>
-        <w:t>We are unaware of methods to model such sparse matrices. However, 9 phenotypes had between 40% and 99% of genetic correlations constructed from GxL data</w:t>
-      </w:r>
-      <w:r>
-        <w:rPr>
-          <w:i/>
-        </w:rPr>
-        <w:t xml:space="preserve">: seed yield, seed weight, days to maturity, days to flowering, seedfill duration, biomass, plant height, </w:t>
+        <w:t xml:space="preserve">We are unaware of methods to model such sparse matrices. However, 9 phenotypes had between 40% and 99% of genetic correlations constructed from </w:t>
+      </w:r>
+      <w:proofErr w:type="spellStart"/>
+      <w:r>
+        <w:rPr>
+          <w:i/>
+        </w:rPr>
+        <w:t>GxL</w:t>
+      </w:r>
+      <w:proofErr w:type="spellEnd"/>
+      <w:r>
+        <w:rPr>
+          <w:i/>
+        </w:rPr>
+        <w:t xml:space="preserve"> data</w:t>
+      </w:r>
+      <w:r>
+        <w:rPr>
+          <w:i/>
+        </w:rPr>
+        <w:t xml:space="preserve">: seed yield, seed weight, days to maturity, days to flowering, </w:t>
+      </w:r>
+      <w:proofErr w:type="spellStart"/>
+      <w:r>
+        <w:rPr>
+          <w:i/>
+        </w:rPr>
+        <w:t>seedfill</w:t>
+      </w:r>
+      <w:proofErr w:type="spellEnd"/>
+      <w:r>
+        <w:rPr>
+          <w:i/>
+        </w:rPr>
+        <w:t xml:space="preserve"> duration, biomass, plant height, </w:t>
       </w:r>
       <w:r>
         <w:rPr>
@@ -511,7 +800,21 @@
         <w:rPr>
           <w:i/>
         </w:rPr>
-        <w:t xml:space="preserve">produce covariates for the GxL </w:t>
+        <w:t xml:space="preserve">produce covariates for the </w:t>
+      </w:r>
+      <w:proofErr w:type="spellStart"/>
+      <w:r>
+        <w:rPr>
+          <w:i/>
+        </w:rPr>
+        <w:t>GxL</w:t>
+      </w:r>
+      <w:proofErr w:type="spellEnd"/>
+      <w:r>
+        <w:rPr>
+          <w:i/>
+        </w:rPr>
+        <w:t xml:space="preserve"> </w:t>
       </w:r>
       <w:r>
         <w:rPr>
@@ -572,7 +875,21 @@
         <w:rPr>
           <w:i/>
         </w:rPr>
-        <w:t xml:space="preserve">fit a model for phenotype in ASReml with CDBN Germplasm Entry as a fixed effect, and </w:t>
+        <w:t xml:space="preserve">fit a model for phenotype in </w:t>
+      </w:r>
+      <w:proofErr w:type="spellStart"/>
+      <w:r>
+        <w:rPr>
+          <w:i/>
+        </w:rPr>
+        <w:t>ASReml</w:t>
+      </w:r>
+      <w:proofErr w:type="spellEnd"/>
+      <w:r>
+        <w:rPr>
+          <w:i/>
+        </w:rPr>
+        <w:t xml:space="preserve"> with CDBN Germplasm Entry as a fixed effect, and </w:t>
       </w:r>
       <w:r>
         <w:rPr>
@@ -640,7 +957,14 @@
         <w:rPr>
           <w:i/>
         </w:rPr>
-        <w:t>, V</w:t>
+        <w:t xml:space="preserve">, </w:t>
+      </w:r>
+      <w:proofErr w:type="spellStart"/>
+      <w:r>
+        <w:rPr>
+          <w:i/>
+        </w:rPr>
+        <w:t>V</w:t>
       </w:r>
       <w:r>
         <w:rPr>
@@ -649,6 +973,7 @@
         </w:rPr>
         <w:t>e</w:t>
       </w:r>
+      <w:proofErr w:type="spellEnd"/>
       <w:r>
         <w:rPr>
           <w:i/>
@@ -672,8 +997,30 @@
         <w:rPr>
           <w:i/>
         </w:rPr>
-        <w:t>, the original model in rrBLUP and the new model in ASReml</w:t>
-      </w:r>
+        <w:t xml:space="preserve">, the original model in </w:t>
+      </w:r>
+      <w:proofErr w:type="spellStart"/>
+      <w:r>
+        <w:rPr>
+          <w:i/>
+        </w:rPr>
+        <w:t>rrBLUP</w:t>
+      </w:r>
+      <w:proofErr w:type="spellEnd"/>
+      <w:r>
+        <w:rPr>
+          <w:i/>
+        </w:rPr>
+        <w:t xml:space="preserve"> and the new model in </w:t>
+      </w:r>
+      <w:proofErr w:type="spellStart"/>
+      <w:r>
+        <w:rPr>
+          <w:i/>
+        </w:rPr>
+        <w:t>ASReml</w:t>
+      </w:r>
+      <w:proofErr w:type="spellEnd"/>
       <w:r>
         <w:rPr>
           <w:i/>
@@ -761,6 +1108,7 @@
                 <w:szCs w:val="18"/>
               </w:rPr>
             </w:pPr>
+            <w:proofErr w:type="spellStart"/>
             <w:r>
               <w:rPr>
                 <w:rFonts w:ascii="Calibri" w:eastAsia="Times New Roman" w:hAnsi="Calibri" w:cs="Calibri"/>
@@ -770,6 +1118,7 @@
               </w:rPr>
               <w:t>ASReml_Vg</w:t>
             </w:r>
+            <w:proofErr w:type="spellEnd"/>
           </w:p>
         </w:tc>
         <w:tc>
@@ -796,6 +1145,7 @@
                 <w:szCs w:val="18"/>
               </w:rPr>
             </w:pPr>
+            <w:proofErr w:type="spellStart"/>
             <w:r>
               <w:rPr>
                 <w:rFonts w:ascii="Calibri" w:eastAsia="Times New Roman" w:hAnsi="Calibri" w:cs="Calibri"/>
@@ -805,6 +1155,7 @@
               </w:rPr>
               <w:t>ASReml_Ve</w:t>
             </w:r>
+            <w:proofErr w:type="spellEnd"/>
           </w:p>
         </w:tc>
         <w:tc>
@@ -901,6 +1252,7 @@
                 <w:szCs w:val="18"/>
               </w:rPr>
             </w:pPr>
+            <w:proofErr w:type="spellStart"/>
             <w:r>
               <w:rPr>
                 <w:rFonts w:ascii="Calibri" w:eastAsia="Times New Roman" w:hAnsi="Calibri" w:cs="Calibri"/>
@@ -910,6 +1262,7 @@
               </w:rPr>
               <w:t>rrBLUP_V_g</w:t>
             </w:r>
+            <w:proofErr w:type="spellEnd"/>
           </w:p>
         </w:tc>
         <w:tc>
@@ -936,6 +1289,7 @@
                 <w:szCs w:val="18"/>
               </w:rPr>
             </w:pPr>
+            <w:proofErr w:type="spellStart"/>
             <w:r>
               <w:rPr>
                 <w:rFonts w:ascii="Calibri" w:eastAsia="Times New Roman" w:hAnsi="Calibri" w:cs="Calibri"/>
@@ -945,6 +1299,7 @@
               </w:rPr>
               <w:t>rrBLUP_V_e</w:t>
             </w:r>
+            <w:proofErr w:type="spellEnd"/>
           </w:p>
         </w:tc>
         <w:tc>
@@ -2350,14 +2705,25 @@
                 <w:szCs w:val="18"/>
               </w:rPr>
             </w:pPr>
-            <w:r>
-              <w:rPr>
-                <w:rFonts w:ascii="Calibri" w:eastAsia="Times New Roman" w:hAnsi="Calibri" w:cs="Calibri"/>
-                <w:color w:val="000000"/>
-                <w:sz w:val="18"/>
-                <w:szCs w:val="18"/>
-              </w:rPr>
-              <w:t>Seedfill duration (days)</w:t>
+            <w:proofErr w:type="spellStart"/>
+            <w:r>
+              <w:rPr>
+                <w:rFonts w:ascii="Calibri" w:eastAsia="Times New Roman" w:hAnsi="Calibri" w:cs="Calibri"/>
+                <w:color w:val="000000"/>
+                <w:sz w:val="18"/>
+                <w:szCs w:val="18"/>
+              </w:rPr>
+              <w:t>Seedfill</w:t>
+            </w:r>
+            <w:proofErr w:type="spellEnd"/>
+            <w:r>
+              <w:rPr>
+                <w:rFonts w:ascii="Calibri" w:eastAsia="Times New Roman" w:hAnsi="Calibri" w:cs="Calibri"/>
+                <w:color w:val="000000"/>
+                <w:sz w:val="18"/>
+                <w:szCs w:val="18"/>
+              </w:rPr>
+              <w:t xml:space="preserve"> duration (days)</w:t>
             </w:r>
           </w:p>
         </w:tc>
@@ -6921,7 +7287,27 @@
                 <w:sz w:val="18"/>
                 <w:szCs w:val="18"/>
               </w:rPr>
-              <w:t>BCMV blackroot response</w:t>
+              <w:t xml:space="preserve">BCMV </w:t>
+            </w:r>
+            <w:proofErr w:type="spellStart"/>
+            <w:r>
+              <w:rPr>
+                <w:rFonts w:ascii="Calibri" w:eastAsia="Times New Roman" w:hAnsi="Calibri" w:cs="Calibri"/>
+                <w:color w:val="000000"/>
+                <w:sz w:val="18"/>
+                <w:szCs w:val="18"/>
+              </w:rPr>
+              <w:t>blackroot</w:t>
+            </w:r>
+            <w:proofErr w:type="spellEnd"/>
+            <w:r>
+              <w:rPr>
+                <w:rFonts w:ascii="Calibri" w:eastAsia="Times New Roman" w:hAnsi="Calibri" w:cs="Calibri"/>
+                <w:color w:val="000000"/>
+                <w:sz w:val="18"/>
+                <w:szCs w:val="18"/>
+              </w:rPr>
+              <w:t xml:space="preserve"> response</w:t>
             </w:r>
           </w:p>
         </w:tc>
@@ -8307,7 +8693,21 @@
         <w:rPr>
           <w:i/>
         </w:rPr>
-        <w:t xml:space="preserve"> Phenotypes now required even more datapoints (on average, 7800 instead of 6500) and higher heritability (h</w:t>
+        <w:t xml:space="preserve"> Phenotypes now required even more </w:t>
+      </w:r>
+      <w:proofErr w:type="spellStart"/>
+      <w:r>
+        <w:rPr>
+          <w:i/>
+        </w:rPr>
+        <w:t>datapoints</w:t>
+      </w:r>
+      <w:proofErr w:type="spellEnd"/>
+      <w:r>
+        <w:rPr>
+          <w:i/>
+        </w:rPr>
+        <w:t xml:space="preserve"> (on average, 7800 instead of 6500) and higher heritability (h</w:t>
       </w:r>
       <w:r>
         <w:rPr>
@@ -8345,7 +8745,21 @@
         <w:rPr>
           <w:i/>
         </w:rPr>
-        <w:t xml:space="preserve"> caused by overparameterization of random effects in the model</w:t>
+        <w:t xml:space="preserve"> caused by </w:t>
+      </w:r>
+      <w:proofErr w:type="spellStart"/>
+      <w:r>
+        <w:rPr>
+          <w:i/>
+        </w:rPr>
+        <w:t>overparameterization</w:t>
+      </w:r>
+      <w:proofErr w:type="spellEnd"/>
+      <w:r>
+        <w:rPr>
+          <w:i/>
+        </w:rPr>
+        <w:t xml:space="preserve"> of random effects in the model</w:t>
       </w:r>
       <w:r>
         <w:rPr>
@@ -8377,7 +8791,21 @@
         <w:rPr>
           <w:i/>
         </w:rPr>
-        <w:t xml:space="preserve">he variance explained by GxE terms of these models, and particularly the GxY terms, was very small. </w:t>
+        <w:t xml:space="preserve">he variance explained by GxE terms of these models, and particularly the </w:t>
+      </w:r>
+      <w:proofErr w:type="spellStart"/>
+      <w:r>
+        <w:rPr>
+          <w:i/>
+        </w:rPr>
+        <w:t>GxY</w:t>
+      </w:r>
+      <w:proofErr w:type="spellEnd"/>
+      <w:r>
+        <w:rPr>
+          <w:i/>
+        </w:rPr>
+        <w:t xml:space="preserve"> terms, was very small. </w:t>
       </w:r>
       <w:r>
         <w:rPr>
@@ -8411,7 +8839,71 @@
           <w:rFonts w:cstheme="minorHAnsi"/>
           <w:i/>
         </w:rPr>
-        <w:t xml:space="preserve">. The GxE terms are Taxa:Year!Taxa and Taxa:Location_code!Taxa, and the variance explained by each of these is in the Var % column. </w:t>
+        <w:t xml:space="preserve">. The GxE terms are </w:t>
+      </w:r>
+      <w:proofErr w:type="spellStart"/>
+      <w:r>
+        <w:rPr>
+          <w:rFonts w:cstheme="minorHAnsi"/>
+          <w:i/>
+        </w:rPr>
+        <w:t>Taxa</w:t>
+      </w:r>
+      <w:proofErr w:type="gramStart"/>
+      <w:r>
+        <w:rPr>
+          <w:rFonts w:cstheme="minorHAnsi"/>
+          <w:i/>
+        </w:rPr>
+        <w:t>:Year</w:t>
+      </w:r>
+      <w:proofErr w:type="gramEnd"/>
+      <w:r>
+        <w:rPr>
+          <w:rFonts w:cstheme="minorHAnsi"/>
+          <w:i/>
+        </w:rPr>
+        <w:t>!Taxa</w:t>
+      </w:r>
+      <w:proofErr w:type="spellEnd"/>
+      <w:r>
+        <w:rPr>
+          <w:rFonts w:cstheme="minorHAnsi"/>
+          <w:i/>
+        </w:rPr>
+        <w:t xml:space="preserve"> and </w:t>
+      </w:r>
+      <w:proofErr w:type="spellStart"/>
+      <w:r>
+        <w:rPr>
+          <w:rFonts w:cstheme="minorHAnsi"/>
+          <w:i/>
+        </w:rPr>
+        <w:t>Taxa:Location_code!Taxa</w:t>
+      </w:r>
+      <w:proofErr w:type="spellEnd"/>
+      <w:r>
+        <w:rPr>
+          <w:rFonts w:cstheme="minorHAnsi"/>
+          <w:i/>
+        </w:rPr>
+        <w:t xml:space="preserve">, and the variance explained by each of these is in the </w:t>
+      </w:r>
+      <w:proofErr w:type="spellStart"/>
+      <w:r>
+        <w:rPr>
+          <w:rFonts w:cstheme="minorHAnsi"/>
+          <w:i/>
+        </w:rPr>
+        <w:t>Var</w:t>
+      </w:r>
+      <w:proofErr w:type="spellEnd"/>
+      <w:r>
+        <w:rPr>
+          <w:rFonts w:cstheme="minorHAnsi"/>
+          <w:i/>
+        </w:rPr>
+        <w:t xml:space="preserve"> % column. </w:t>
       </w:r>
       <w:r>
         <w:rPr>
@@ -8519,6 +9011,7 @@
                 <w:szCs w:val="18"/>
               </w:rPr>
             </w:pPr>
+            <w:proofErr w:type="spellStart"/>
             <w:r>
               <w:rPr>
                 <w:rFonts w:eastAsia="Times New Roman" w:cstheme="minorHAnsi"/>
@@ -8528,6 +9021,7 @@
               </w:rPr>
               <w:t>Df</w:t>
             </w:r>
+            <w:proofErr w:type="spellEnd"/>
           </w:p>
         </w:tc>
         <w:tc>
@@ -8561,8 +9055,19 @@
                 <w:sz w:val="18"/>
                 <w:szCs w:val="18"/>
               </w:rPr>
-              <w:t>Sum of Sq</w:t>
-            </w:r>
+              <w:t xml:space="preserve">Sum of </w:t>
+            </w:r>
+            <w:proofErr w:type="spellStart"/>
+            <w:r>
+              <w:rPr>
+                <w:rFonts w:eastAsia="Times New Roman" w:cstheme="minorHAnsi"/>
+                <w:color w:val="000000"/>
+                <w:sz w:val="18"/>
+                <w:szCs w:val="18"/>
+              </w:rPr>
+              <w:t>Sq</w:t>
+            </w:r>
+            <w:proofErr w:type="spellEnd"/>
           </w:p>
         </w:tc>
         <w:tc>
@@ -8624,14 +9129,45 @@
                 <w:szCs w:val="18"/>
               </w:rPr>
             </w:pPr>
-            <w:r>
-              <w:rPr>
-                <w:rFonts w:eastAsia="Times New Roman" w:cstheme="minorHAnsi"/>
-                <w:color w:val="000000"/>
-                <w:sz w:val="18"/>
-                <w:szCs w:val="18"/>
-              </w:rPr>
-              <w:t>Pr(Chisq)</w:t>
+            <w:proofErr w:type="spellStart"/>
+            <w:r>
+              <w:rPr>
+                <w:rFonts w:eastAsia="Times New Roman" w:cstheme="minorHAnsi"/>
+                <w:color w:val="000000"/>
+                <w:sz w:val="18"/>
+                <w:szCs w:val="18"/>
+              </w:rPr>
+              <w:t>Pr</w:t>
+            </w:r>
+            <w:proofErr w:type="spellEnd"/>
+            <w:r>
+              <w:rPr>
+                <w:rFonts w:eastAsia="Times New Roman" w:cstheme="minorHAnsi"/>
+                <w:color w:val="000000"/>
+                <w:sz w:val="18"/>
+                <w:szCs w:val="18"/>
+              </w:rPr>
+              <w:t>(</w:t>
+            </w:r>
+            <w:proofErr w:type="spellStart"/>
+            <w:r>
+              <w:rPr>
+                <w:rFonts w:eastAsia="Times New Roman" w:cstheme="minorHAnsi"/>
+                <w:color w:val="000000"/>
+                <w:sz w:val="18"/>
+                <w:szCs w:val="18"/>
+              </w:rPr>
+              <w:t>Chisq</w:t>
+            </w:r>
+            <w:proofErr w:type="spellEnd"/>
+            <w:r>
+              <w:rPr>
+                <w:rFonts w:eastAsia="Times New Roman" w:cstheme="minorHAnsi"/>
+                <w:color w:val="000000"/>
+                <w:sz w:val="18"/>
+                <w:szCs w:val="18"/>
+              </w:rPr>
+              <w:t>)</w:t>
             </w:r>
           </w:p>
         </w:tc>
@@ -9650,6 +10186,7 @@
                 <w:szCs w:val="18"/>
               </w:rPr>
             </w:pPr>
+            <w:proofErr w:type="spellStart"/>
             <w:r>
               <w:rPr>
                 <w:rFonts w:eastAsia="Times New Roman" w:cstheme="minorHAnsi"/>
@@ -9659,6 +10196,7 @@
               </w:rPr>
               <w:t>std.error</w:t>
             </w:r>
+            <w:proofErr w:type="spellEnd"/>
           </w:p>
         </w:tc>
         <w:tc>
@@ -9685,15 +10223,37 @@
                 <w:szCs w:val="18"/>
               </w:rPr>
             </w:pPr>
-            <w:r>
-              <w:rPr>
-                <w:rFonts w:eastAsia="Times New Roman" w:cstheme="minorHAnsi"/>
-                <w:color w:val="000000"/>
-                <w:sz w:val="18"/>
-                <w:szCs w:val="18"/>
-              </w:rPr>
-              <w:t>z.ratio bo</w:t>
-            </w:r>
+            <w:proofErr w:type="spellStart"/>
+            <w:r>
+              <w:rPr>
+                <w:rFonts w:eastAsia="Times New Roman" w:cstheme="minorHAnsi"/>
+                <w:color w:val="000000"/>
+                <w:sz w:val="18"/>
+                <w:szCs w:val="18"/>
+              </w:rPr>
+              <w:t>z.ratio</w:t>
+            </w:r>
+            <w:proofErr w:type="spellEnd"/>
+            <w:r>
+              <w:rPr>
+                <w:rFonts w:eastAsia="Times New Roman" w:cstheme="minorHAnsi"/>
+                <w:color w:val="000000"/>
+                <w:sz w:val="18"/>
+                <w:szCs w:val="18"/>
+              </w:rPr>
+              <w:t xml:space="preserve"> </w:t>
+            </w:r>
+            <w:proofErr w:type="spellStart"/>
+            <w:r>
+              <w:rPr>
+                <w:rFonts w:eastAsia="Times New Roman" w:cstheme="minorHAnsi"/>
+                <w:color w:val="000000"/>
+                <w:sz w:val="18"/>
+                <w:szCs w:val="18"/>
+              </w:rPr>
+              <w:t>bo</w:t>
+            </w:r>
+            <w:proofErr w:type="spellEnd"/>
           </w:p>
         </w:tc>
         <w:tc>
@@ -9755,6 +10315,7 @@
                 <w:szCs w:val="18"/>
               </w:rPr>
             </w:pPr>
+            <w:proofErr w:type="spellStart"/>
             <w:r>
               <w:rPr>
                 <w:rFonts w:eastAsia="Times New Roman" w:cstheme="minorHAnsi"/>
@@ -9764,6 +10325,7 @@
               </w:rPr>
               <w:t>ch</w:t>
             </w:r>
+            <w:proofErr w:type="spellEnd"/>
           </w:p>
         </w:tc>
         <w:tc>
@@ -9790,14 +10352,25 @@
                 <w:szCs w:val="18"/>
               </w:rPr>
             </w:pPr>
-            <w:r>
-              <w:rPr>
-                <w:rFonts w:eastAsia="Times New Roman" w:cstheme="minorHAnsi"/>
-                <w:color w:val="000000"/>
-                <w:sz w:val="18"/>
-                <w:szCs w:val="18"/>
-              </w:rPr>
-              <w:t>Var %</w:t>
+            <w:proofErr w:type="spellStart"/>
+            <w:r>
+              <w:rPr>
+                <w:rFonts w:eastAsia="Times New Roman" w:cstheme="minorHAnsi"/>
+                <w:color w:val="000000"/>
+                <w:sz w:val="18"/>
+                <w:szCs w:val="18"/>
+              </w:rPr>
+              <w:t>Var</w:t>
+            </w:r>
+            <w:proofErr w:type="spellEnd"/>
+            <w:r>
+              <w:rPr>
+                <w:rFonts w:eastAsia="Times New Roman" w:cstheme="minorHAnsi"/>
+                <w:color w:val="000000"/>
+                <w:sz w:val="18"/>
+                <w:szCs w:val="18"/>
+              </w:rPr>
+              <w:t xml:space="preserve"> %</w:t>
             </w:r>
           </w:p>
         </w:tc>
@@ -9830,6 +10403,7 @@
                 <w:szCs w:val="18"/>
               </w:rPr>
             </w:pPr>
+            <w:proofErr w:type="spellStart"/>
             <w:r>
               <w:rPr>
                 <w:rFonts w:eastAsia="Times New Roman" w:cstheme="minorHAnsi"/>
@@ -9839,6 +10413,7 @@
               </w:rPr>
               <w:t>Location_code!Location_code</w:t>
             </w:r>
+            <w:proofErr w:type="spellEnd"/>
           </w:p>
         </w:tc>
         <w:tc>
@@ -10085,6 +10660,7 @@
                 <w:szCs w:val="18"/>
               </w:rPr>
             </w:pPr>
+            <w:proofErr w:type="spellStart"/>
             <w:r>
               <w:rPr>
                 <w:rFonts w:eastAsia="Times New Roman" w:cstheme="minorHAnsi"/>
@@ -10094,6 +10670,7 @@
               </w:rPr>
               <w:t>Location_code:Year!Location_code</w:t>
             </w:r>
+            <w:proofErr w:type="spellEnd"/>
           </w:p>
         </w:tc>
         <w:tc>
@@ -10340,6 +10917,7 @@
                 <w:szCs w:val="18"/>
               </w:rPr>
             </w:pPr>
+            <w:proofErr w:type="spellStart"/>
             <w:r>
               <w:rPr>
                 <w:rFonts w:eastAsia="Times New Roman" w:cstheme="minorHAnsi"/>
@@ -10349,6 +10927,7 @@
               </w:rPr>
               <w:t>Taxa:Year!Taxa</w:t>
             </w:r>
+            <w:proofErr w:type="spellEnd"/>
           </w:p>
         </w:tc>
         <w:tc>
@@ -10595,6 +11174,7 @@
                 <w:szCs w:val="18"/>
               </w:rPr>
             </w:pPr>
+            <w:proofErr w:type="spellStart"/>
             <w:r>
               <w:rPr>
                 <w:rFonts w:eastAsia="Times New Roman" w:cstheme="minorHAnsi"/>
@@ -10604,6 +11184,7 @@
               </w:rPr>
               <w:t>Taxa:Location_code!Taxa</w:t>
             </w:r>
+            <w:proofErr w:type="spellEnd"/>
           </w:p>
         </w:tc>
         <w:tc>
@@ -10849,6 +11430,7 @@
                 <w:szCs w:val="18"/>
               </w:rPr>
             </w:pPr>
+            <w:proofErr w:type="spellStart"/>
             <w:r>
               <w:rPr>
                 <w:rFonts w:eastAsia="Times New Roman" w:cstheme="minorHAnsi"/>
@@ -10858,6 +11440,7 @@
               </w:rPr>
               <w:t>units!units</w:t>
             </w:r>
+            <w:proofErr w:type="spellEnd"/>
           </w:p>
         </w:tc>
         <w:tc>
@@ -11098,6 +11681,7 @@
                 <w:szCs w:val="18"/>
               </w:rPr>
             </w:pPr>
+            <w:proofErr w:type="spellStart"/>
             <w:r>
               <w:rPr>
                 <w:rFonts w:eastAsia="Times New Roman" w:cstheme="minorHAnsi"/>
@@ -11107,6 +11691,7 @@
               </w:rPr>
               <w:t>units!R</w:t>
             </w:r>
+            <w:proofErr w:type="spellEnd"/>
           </w:p>
         </w:tc>
         <w:tc>
@@ -11557,6 +12142,7 @@
                 <w:szCs w:val="18"/>
               </w:rPr>
             </w:pPr>
+            <w:proofErr w:type="spellStart"/>
             <w:r>
               <w:rPr>
                 <w:rFonts w:eastAsia="Times New Roman" w:cstheme="minorHAnsi"/>
@@ -11566,6 +12152,7 @@
               </w:rPr>
               <w:t>Df</w:t>
             </w:r>
+            <w:proofErr w:type="spellEnd"/>
           </w:p>
         </w:tc>
         <w:tc>
@@ -11599,8 +12186,19 @@
                 <w:sz w:val="18"/>
                 <w:szCs w:val="18"/>
               </w:rPr>
-              <w:t>Sum of Sq</w:t>
-            </w:r>
+              <w:t xml:space="preserve">Sum of </w:t>
+            </w:r>
+            <w:proofErr w:type="spellStart"/>
+            <w:r>
+              <w:rPr>
+                <w:rFonts w:eastAsia="Times New Roman" w:cstheme="minorHAnsi"/>
+                <w:color w:val="000000"/>
+                <w:sz w:val="18"/>
+                <w:szCs w:val="18"/>
+              </w:rPr>
+              <w:t>Sq</w:t>
+            </w:r>
+            <w:proofErr w:type="spellEnd"/>
           </w:p>
         </w:tc>
         <w:tc>
@@ -11662,14 +12260,45 @@
                 <w:szCs w:val="18"/>
               </w:rPr>
             </w:pPr>
-            <w:r>
-              <w:rPr>
-                <w:rFonts w:eastAsia="Times New Roman" w:cstheme="minorHAnsi"/>
-                <w:color w:val="000000"/>
-                <w:sz w:val="18"/>
-                <w:szCs w:val="18"/>
-              </w:rPr>
-              <w:t>Pr(Chisq)</w:t>
+            <w:proofErr w:type="spellStart"/>
+            <w:r>
+              <w:rPr>
+                <w:rFonts w:eastAsia="Times New Roman" w:cstheme="minorHAnsi"/>
+                <w:color w:val="000000"/>
+                <w:sz w:val="18"/>
+                <w:szCs w:val="18"/>
+              </w:rPr>
+              <w:t>Pr</w:t>
+            </w:r>
+            <w:proofErr w:type="spellEnd"/>
+            <w:r>
+              <w:rPr>
+                <w:rFonts w:eastAsia="Times New Roman" w:cstheme="minorHAnsi"/>
+                <w:color w:val="000000"/>
+                <w:sz w:val="18"/>
+                <w:szCs w:val="18"/>
+              </w:rPr>
+              <w:t>(</w:t>
+            </w:r>
+            <w:proofErr w:type="spellStart"/>
+            <w:r>
+              <w:rPr>
+                <w:rFonts w:eastAsia="Times New Roman" w:cstheme="minorHAnsi"/>
+                <w:color w:val="000000"/>
+                <w:sz w:val="18"/>
+                <w:szCs w:val="18"/>
+              </w:rPr>
+              <w:t>Chisq</w:t>
+            </w:r>
+            <w:proofErr w:type="spellEnd"/>
+            <w:r>
+              <w:rPr>
+                <w:rFonts w:eastAsia="Times New Roman" w:cstheme="minorHAnsi"/>
+                <w:color w:val="000000"/>
+                <w:sz w:val="18"/>
+                <w:szCs w:val="18"/>
+              </w:rPr>
+              <w:t>)</w:t>
             </w:r>
           </w:p>
         </w:tc>
@@ -12686,6 +13315,7 @@
                 <w:szCs w:val="18"/>
               </w:rPr>
             </w:pPr>
+            <w:proofErr w:type="spellStart"/>
             <w:r>
               <w:rPr>
                 <w:rFonts w:eastAsia="Times New Roman" w:cstheme="minorHAnsi"/>
@@ -12695,6 +13325,7 @@
               </w:rPr>
               <w:t>std.error</w:t>
             </w:r>
+            <w:proofErr w:type="spellEnd"/>
           </w:p>
         </w:tc>
         <w:tc>
@@ -12721,6 +13352,7 @@
                 <w:szCs w:val="18"/>
               </w:rPr>
             </w:pPr>
+            <w:proofErr w:type="spellStart"/>
             <w:r>
               <w:rPr>
                 <w:rFonts w:eastAsia="Times New Roman" w:cstheme="minorHAnsi"/>
@@ -12730,6 +13362,7 @@
               </w:rPr>
               <w:t>z.ratio</w:t>
             </w:r>
+            <w:proofErr w:type="spellEnd"/>
           </w:p>
         </w:tc>
         <w:tc>
@@ -12798,8 +13431,19 @@
                 <w:sz w:val="18"/>
                 <w:szCs w:val="18"/>
               </w:rPr>
-              <w:t>%ch</w:t>
-            </w:r>
+              <w:t>%</w:t>
+            </w:r>
+            <w:proofErr w:type="spellStart"/>
+            <w:r>
+              <w:rPr>
+                <w:rFonts w:eastAsia="Times New Roman" w:cstheme="minorHAnsi"/>
+                <w:color w:val="000000"/>
+                <w:sz w:val="18"/>
+                <w:szCs w:val="18"/>
+              </w:rPr>
+              <w:t>ch</w:t>
+            </w:r>
+            <w:proofErr w:type="spellEnd"/>
           </w:p>
         </w:tc>
         <w:tc>
@@ -12826,14 +13470,25 @@
                 <w:szCs w:val="18"/>
               </w:rPr>
             </w:pPr>
-            <w:r>
-              <w:rPr>
-                <w:rFonts w:eastAsia="Times New Roman" w:cstheme="minorHAnsi"/>
-                <w:color w:val="000000"/>
-                <w:sz w:val="18"/>
-                <w:szCs w:val="18"/>
-              </w:rPr>
-              <w:t>Var %</w:t>
+            <w:proofErr w:type="spellStart"/>
+            <w:r>
+              <w:rPr>
+                <w:rFonts w:eastAsia="Times New Roman" w:cstheme="minorHAnsi"/>
+                <w:color w:val="000000"/>
+                <w:sz w:val="18"/>
+                <w:szCs w:val="18"/>
+              </w:rPr>
+              <w:t>Var</w:t>
+            </w:r>
+            <w:proofErr w:type="spellEnd"/>
+            <w:r>
+              <w:rPr>
+                <w:rFonts w:eastAsia="Times New Roman" w:cstheme="minorHAnsi"/>
+                <w:color w:val="000000"/>
+                <w:sz w:val="18"/>
+                <w:szCs w:val="18"/>
+              </w:rPr>
+              <w:t xml:space="preserve"> %</w:t>
             </w:r>
           </w:p>
         </w:tc>
@@ -12866,6 +13521,7 @@
                 <w:szCs w:val="18"/>
               </w:rPr>
             </w:pPr>
+            <w:proofErr w:type="spellStart"/>
             <w:r>
               <w:rPr>
                 <w:rFonts w:eastAsia="Times New Roman" w:cstheme="minorHAnsi"/>
@@ -12875,6 +13531,7 @@
               </w:rPr>
               <w:t>Location_code!Location_code</w:t>
             </w:r>
+            <w:proofErr w:type="spellEnd"/>
           </w:p>
         </w:tc>
         <w:tc>
@@ -13121,6 +13778,7 @@
                 <w:szCs w:val="18"/>
               </w:rPr>
             </w:pPr>
+            <w:proofErr w:type="spellStart"/>
             <w:r>
               <w:rPr>
                 <w:rFonts w:eastAsia="Times New Roman" w:cstheme="minorHAnsi"/>
@@ -13130,6 +13788,7 @@
               </w:rPr>
               <w:t>Location_code:Year!Location_code</w:t>
             </w:r>
+            <w:proofErr w:type="spellEnd"/>
           </w:p>
         </w:tc>
         <w:tc>
@@ -13376,6 +14035,7 @@
                 <w:szCs w:val="18"/>
               </w:rPr>
             </w:pPr>
+            <w:proofErr w:type="spellStart"/>
             <w:r>
               <w:rPr>
                 <w:rFonts w:eastAsia="Times New Roman" w:cstheme="minorHAnsi"/>
@@ -13385,6 +14045,7 @@
               </w:rPr>
               <w:t>Taxa:Year!Taxa</w:t>
             </w:r>
+            <w:proofErr w:type="spellEnd"/>
           </w:p>
         </w:tc>
         <w:tc>
@@ -13631,6 +14292,7 @@
                 <w:szCs w:val="18"/>
               </w:rPr>
             </w:pPr>
+            <w:proofErr w:type="spellStart"/>
             <w:r>
               <w:rPr>
                 <w:rFonts w:eastAsia="Times New Roman" w:cstheme="minorHAnsi"/>
@@ -13640,6 +14302,7 @@
               </w:rPr>
               <w:t>Taxa:Location_code!Taxa</w:t>
             </w:r>
+            <w:proofErr w:type="spellEnd"/>
           </w:p>
         </w:tc>
         <w:tc>
@@ -13885,6 +14548,7 @@
                 <w:szCs w:val="18"/>
               </w:rPr>
             </w:pPr>
+            <w:proofErr w:type="spellStart"/>
             <w:r>
               <w:rPr>
                 <w:rFonts w:eastAsia="Times New Roman" w:cstheme="minorHAnsi"/>
@@ -13894,6 +14558,7 @@
               </w:rPr>
               <w:t>units!units</w:t>
             </w:r>
+            <w:proofErr w:type="spellEnd"/>
           </w:p>
         </w:tc>
         <w:tc>
@@ -14134,6 +14799,7 @@
                 <w:szCs w:val="18"/>
               </w:rPr>
             </w:pPr>
+            <w:proofErr w:type="spellStart"/>
             <w:r>
               <w:rPr>
                 <w:rFonts w:eastAsia="Times New Roman" w:cstheme="minorHAnsi"/>
@@ -14143,6 +14809,7 @@
               </w:rPr>
               <w:t>units!R</w:t>
             </w:r>
+            <w:proofErr w:type="spellEnd"/>
           </w:p>
         </w:tc>
         <w:tc>
@@ -14593,6 +15260,7 @@
                 <w:szCs w:val="18"/>
               </w:rPr>
             </w:pPr>
+            <w:proofErr w:type="spellStart"/>
             <w:r>
               <w:rPr>
                 <w:rFonts w:eastAsia="Times New Roman" w:cstheme="minorHAnsi"/>
@@ -14602,6 +15270,7 @@
               </w:rPr>
               <w:t>Df</w:t>
             </w:r>
+            <w:proofErr w:type="spellEnd"/>
           </w:p>
         </w:tc>
         <w:tc>
@@ -14635,8 +15304,19 @@
                 <w:sz w:val="18"/>
                 <w:szCs w:val="18"/>
               </w:rPr>
-              <w:t>Sum of Sq</w:t>
-            </w:r>
+              <w:t xml:space="preserve">Sum of </w:t>
+            </w:r>
+            <w:proofErr w:type="spellStart"/>
+            <w:r>
+              <w:rPr>
+                <w:rFonts w:eastAsia="Times New Roman" w:cstheme="minorHAnsi"/>
+                <w:color w:val="000000"/>
+                <w:sz w:val="18"/>
+                <w:szCs w:val="18"/>
+              </w:rPr>
+              <w:t>Sq</w:t>
+            </w:r>
+            <w:proofErr w:type="spellEnd"/>
           </w:p>
         </w:tc>
         <w:tc>
@@ -14698,14 +15378,45 @@
                 <w:szCs w:val="18"/>
               </w:rPr>
             </w:pPr>
-            <w:r>
-              <w:rPr>
-                <w:rFonts w:eastAsia="Times New Roman" w:cstheme="minorHAnsi"/>
-                <w:color w:val="000000"/>
-                <w:sz w:val="18"/>
-                <w:szCs w:val="18"/>
-              </w:rPr>
-              <w:t>Pr(Chisq)</w:t>
+            <w:proofErr w:type="spellStart"/>
+            <w:r>
+              <w:rPr>
+                <w:rFonts w:eastAsia="Times New Roman" w:cstheme="minorHAnsi"/>
+                <w:color w:val="000000"/>
+                <w:sz w:val="18"/>
+                <w:szCs w:val="18"/>
+              </w:rPr>
+              <w:t>Pr</w:t>
+            </w:r>
+            <w:proofErr w:type="spellEnd"/>
+            <w:r>
+              <w:rPr>
+                <w:rFonts w:eastAsia="Times New Roman" w:cstheme="minorHAnsi"/>
+                <w:color w:val="000000"/>
+                <w:sz w:val="18"/>
+                <w:szCs w:val="18"/>
+              </w:rPr>
+              <w:t>(</w:t>
+            </w:r>
+            <w:proofErr w:type="spellStart"/>
+            <w:r>
+              <w:rPr>
+                <w:rFonts w:eastAsia="Times New Roman" w:cstheme="minorHAnsi"/>
+                <w:color w:val="000000"/>
+                <w:sz w:val="18"/>
+                <w:szCs w:val="18"/>
+              </w:rPr>
+              <w:t>Chisq</w:t>
+            </w:r>
+            <w:proofErr w:type="spellEnd"/>
+            <w:r>
+              <w:rPr>
+                <w:rFonts w:eastAsia="Times New Roman" w:cstheme="minorHAnsi"/>
+                <w:color w:val="000000"/>
+                <w:sz w:val="18"/>
+                <w:szCs w:val="18"/>
+              </w:rPr>
+              <w:t>)</w:t>
             </w:r>
           </w:p>
         </w:tc>
@@ -15722,6 +16433,7 @@
                 <w:szCs w:val="18"/>
               </w:rPr>
             </w:pPr>
+            <w:proofErr w:type="spellStart"/>
             <w:r>
               <w:rPr>
                 <w:rFonts w:eastAsia="Times New Roman" w:cstheme="minorHAnsi"/>
@@ -15731,6 +16443,7 @@
               </w:rPr>
               <w:t>std.error</w:t>
             </w:r>
+            <w:proofErr w:type="spellEnd"/>
           </w:p>
         </w:tc>
         <w:tc>
@@ -15757,6 +16470,7 @@
                 <w:szCs w:val="18"/>
               </w:rPr>
             </w:pPr>
+            <w:proofErr w:type="spellStart"/>
             <w:r>
               <w:rPr>
                 <w:rFonts w:eastAsia="Times New Roman" w:cstheme="minorHAnsi"/>
@@ -15766,6 +16480,7 @@
               </w:rPr>
               <w:t>z.ratio</w:t>
             </w:r>
+            <w:proofErr w:type="spellEnd"/>
           </w:p>
         </w:tc>
         <w:tc>
@@ -15834,8 +16549,19 @@
                 <w:sz w:val="18"/>
                 <w:szCs w:val="18"/>
               </w:rPr>
-              <w:t>%ch</w:t>
-            </w:r>
+              <w:t>%</w:t>
+            </w:r>
+            <w:proofErr w:type="spellStart"/>
+            <w:r>
+              <w:rPr>
+                <w:rFonts w:eastAsia="Times New Roman" w:cstheme="minorHAnsi"/>
+                <w:color w:val="000000"/>
+                <w:sz w:val="18"/>
+                <w:szCs w:val="18"/>
+              </w:rPr>
+              <w:t>ch</w:t>
+            </w:r>
+            <w:proofErr w:type="spellEnd"/>
           </w:p>
         </w:tc>
         <w:tc>
@@ -15862,14 +16588,25 @@
                 <w:szCs w:val="18"/>
               </w:rPr>
             </w:pPr>
-            <w:r>
-              <w:rPr>
-                <w:rFonts w:eastAsia="Times New Roman" w:cstheme="minorHAnsi"/>
-                <w:color w:val="000000"/>
-                <w:sz w:val="18"/>
-                <w:szCs w:val="18"/>
-              </w:rPr>
-              <w:t>Var %</w:t>
+            <w:proofErr w:type="spellStart"/>
+            <w:r>
+              <w:rPr>
+                <w:rFonts w:eastAsia="Times New Roman" w:cstheme="minorHAnsi"/>
+                <w:color w:val="000000"/>
+                <w:sz w:val="18"/>
+                <w:szCs w:val="18"/>
+              </w:rPr>
+              <w:t>Var</w:t>
+            </w:r>
+            <w:proofErr w:type="spellEnd"/>
+            <w:r>
+              <w:rPr>
+                <w:rFonts w:eastAsia="Times New Roman" w:cstheme="minorHAnsi"/>
+                <w:color w:val="000000"/>
+                <w:sz w:val="18"/>
+                <w:szCs w:val="18"/>
+              </w:rPr>
+              <w:t xml:space="preserve"> %</w:t>
             </w:r>
           </w:p>
         </w:tc>
@@ -15902,6 +16639,7 @@
                 <w:szCs w:val="18"/>
               </w:rPr>
             </w:pPr>
+            <w:proofErr w:type="spellStart"/>
             <w:r>
               <w:rPr>
                 <w:rFonts w:eastAsia="Times New Roman" w:cstheme="minorHAnsi"/>
@@ -15911,6 +16649,7 @@
               </w:rPr>
               <w:t>Location_code!Location_code</w:t>
             </w:r>
+            <w:proofErr w:type="spellEnd"/>
           </w:p>
         </w:tc>
         <w:tc>
@@ -16157,6 +16896,7 @@
                 <w:szCs w:val="18"/>
               </w:rPr>
             </w:pPr>
+            <w:proofErr w:type="spellStart"/>
             <w:r>
               <w:rPr>
                 <w:rFonts w:eastAsia="Times New Roman" w:cstheme="minorHAnsi"/>
@@ -16166,6 +16906,7 @@
               </w:rPr>
               <w:t>Location_code:Year!Location_code</w:t>
             </w:r>
+            <w:proofErr w:type="spellEnd"/>
           </w:p>
         </w:tc>
         <w:tc>
@@ -16412,6 +17153,7 @@
                 <w:szCs w:val="18"/>
               </w:rPr>
             </w:pPr>
+            <w:proofErr w:type="spellStart"/>
             <w:r>
               <w:rPr>
                 <w:rFonts w:eastAsia="Times New Roman" w:cstheme="minorHAnsi"/>
@@ -16421,6 +17163,7 @@
               </w:rPr>
               <w:t>Taxa:Year!Taxa</w:t>
             </w:r>
+            <w:proofErr w:type="spellEnd"/>
           </w:p>
         </w:tc>
         <w:tc>
@@ -16667,6 +17410,7 @@
                 <w:szCs w:val="18"/>
               </w:rPr>
             </w:pPr>
+            <w:proofErr w:type="spellStart"/>
             <w:r>
               <w:rPr>
                 <w:rFonts w:eastAsia="Times New Roman" w:cstheme="minorHAnsi"/>
@@ -16677,6 +17421,7 @@
               <w:lastRenderedPageBreak/>
               <w:t>Taxa:Location_code!Taxa</w:t>
             </w:r>
+            <w:proofErr w:type="spellEnd"/>
           </w:p>
         </w:tc>
         <w:tc>
@@ -16922,6 +17667,7 @@
                 <w:szCs w:val="18"/>
               </w:rPr>
             </w:pPr>
+            <w:proofErr w:type="spellStart"/>
             <w:r>
               <w:rPr>
                 <w:rFonts w:eastAsia="Times New Roman" w:cstheme="minorHAnsi"/>
@@ -16931,6 +17677,7 @@
               </w:rPr>
               <w:t>units!units</w:t>
             </w:r>
+            <w:proofErr w:type="spellEnd"/>
           </w:p>
         </w:tc>
         <w:tc>
@@ -17171,6 +17918,7 @@
                 <w:szCs w:val="18"/>
               </w:rPr>
             </w:pPr>
+            <w:proofErr w:type="spellStart"/>
             <w:r>
               <w:rPr>
                 <w:rFonts w:eastAsia="Times New Roman" w:cstheme="minorHAnsi"/>
@@ -17180,6 +17928,7 @@
               </w:rPr>
               <w:t>units!R</w:t>
             </w:r>
+            <w:proofErr w:type="spellEnd"/>
           </w:p>
         </w:tc>
         <w:tc>
@@ -17612,14 +18361,23 @@
           <w:rFonts w:cstheme="minorHAnsi"/>
           <w:i/>
         </w:rPr>
-        <w:t xml:space="preserve">Below are comparisons of two GWAS and the mash results between the original model and the ASReml model. </w:t>
-      </w:r>
+        <w:t xml:space="preserve">Below are comparisons of two GWAS and the mash results between the original model and the </w:t>
+      </w:r>
+      <w:proofErr w:type="spellStart"/>
       <w:r>
         <w:rPr>
           <w:rFonts w:cstheme="minorHAnsi"/>
           <w:i/>
         </w:rPr>
-        <w:t>To compare these results in detail to our previous results, compare the tracked changes to the original text in the document “METG_Genetics_ASReml.docx” between lines 293 and 608.</w:t>
+        <w:t>ASReml</w:t>
+      </w:r>
+      <w:proofErr w:type="spellEnd"/>
+      <w:r>
+        <w:rPr>
+          <w:rFonts w:cstheme="minorHAnsi"/>
+          <w:i/>
+        </w:rPr>
+        <w:t xml:space="preserve"> model. To compare these results in detail to our previous results, compare the tracked changes to the original text in the document “METG_Genetics_ASReml.docx” between lines 293 and 608.</w:t>
       </w:r>
       <w:r>
         <w:rPr>
@@ -17865,33 +18623,7 @@
           <w:sz w:val="24"/>
           <w:szCs w:val="24"/>
         </w:rPr>
-        <w:t>Seed weight Manhattan &amp;</w:t>
-      </w:r>
-      <w:r>
-        <w:rPr>
-          <w:rFonts w:cstheme="minorHAnsi"/>
-          <w:b/>
-          <w:bCs/>
-          <w:i/>
-          <w:iCs/>
-          <w:noProof/>
-          <w:sz w:val="24"/>
-          <w:szCs w:val="24"/>
-        </w:rPr>
-        <w:t xml:space="preserve"> QQ plot </w:t>
-      </w:r>
-      <w:r>
-        <w:rPr>
-          <w:rFonts w:cstheme="minorHAnsi"/>
-          <w:b/>
-          <w:bCs/>
-          <w:i/>
-          <w:iCs/>
-          <w:noProof/>
-          <w:sz w:val="24"/>
-          <w:szCs w:val="24"/>
-        </w:rPr>
-        <w:t>for the new model using ASReml.</w:t>
+        <w:t>Seed weight Manhattan &amp; QQ plot for the new model using ASReml.</w:t>
       </w:r>
     </w:p>
     <w:p>
@@ -18406,8 +19138,17 @@
           <w:rFonts w:cstheme="minorHAnsi"/>
           <w:i/>
         </w:rPr>
-        <w:t>on Github</w:t>
-      </w:r>
+        <w:t xml:space="preserve">on </w:t>
+      </w:r>
+      <w:proofErr w:type="spellStart"/>
+      <w:r>
+        <w:rPr>
+          <w:rFonts w:cstheme="minorHAnsi"/>
+          <w:i/>
+        </w:rPr>
+        <w:t>Github</w:t>
+      </w:r>
+      <w:proofErr w:type="spellEnd"/>
       <w:r>
         <w:rPr>
           <w:rFonts w:cstheme="minorHAnsi"/>
@@ -18500,7 +19241,39 @@
       </w:r>
       <w:r>
         <w:br/>
-        <w:t xml:space="preserve">Authors: Alice H. MacQueen, Jeffrey W. White, Rian Lee, Juan M. Osorno, Jeremy Schmutz, Phillip N. Miklas, Jim Myers, Phillip E. McClean, Thomas E. Juenger </w:t>
+        <w:t xml:space="preserve">Authors: Alice H. MacQueen, Jeffrey W. White, Rian Lee, Juan M. </w:t>
+      </w:r>
+      <w:proofErr w:type="spellStart"/>
+      <w:r>
+        <w:t>Osorno</w:t>
+      </w:r>
+      <w:proofErr w:type="spellEnd"/>
+      <w:r>
+        <w:t xml:space="preserve">, Jeremy Schmutz, Phillip N. </w:t>
+      </w:r>
+      <w:proofErr w:type="spellStart"/>
+      <w:r>
+        <w:t>Miklas</w:t>
+      </w:r>
+      <w:proofErr w:type="spellEnd"/>
+      <w:r>
+        <w:t xml:space="preserve">, Jim Myers, Phillip E. </w:t>
+      </w:r>
+      <w:proofErr w:type="spellStart"/>
+      <w:r>
+        <w:t>McClean</w:t>
+      </w:r>
+      <w:proofErr w:type="spellEnd"/>
+      <w:r>
+        <w:t xml:space="preserve">, Thomas E. </w:t>
+      </w:r>
+      <w:proofErr w:type="spellStart"/>
+      <w:r>
+        <w:t>Juenger</w:t>
+      </w:r>
+      <w:proofErr w:type="spellEnd"/>
+      <w:r>
+        <w:t xml:space="preserve"> </w:t>
       </w:r>
       <w:r>
         <w:br/>
@@ -18694,7 +19467,23 @@
           <w:i/>
           <w:iCs/>
         </w:rPr>
-        <w:t xml:space="preserve"> (Bonhomme et al 2019)</w:t>
+        <w:t xml:space="preserve"> (</w:t>
+      </w:r>
+      <w:proofErr w:type="spellStart"/>
+      <w:r>
+        <w:rPr>
+          <w:i/>
+          <w:iCs/>
+        </w:rPr>
+        <w:t>Bonhomme</w:t>
+      </w:r>
+      <w:proofErr w:type="spellEnd"/>
+      <w:r>
+        <w:rPr>
+          <w:i/>
+          <w:iCs/>
+        </w:rPr>
+        <w:t xml:space="preserve"> et al 2019)</w:t>
       </w:r>
       <w:r>
         <w:rPr>
@@ -18815,16 +19604,7 @@
           <w:bCs/>
           <w:i/>
         </w:rPr>
-        <w:t xml:space="preserve">ξ = </w:t>
-      </w:r>
-      <w:r>
-        <w:rPr>
-          <w:rFonts w:cstheme="minorHAnsi"/>
-          <w:b/>
-          <w:bCs/>
-          <w:i/>
-        </w:rPr>
-        <w:t>2</w:t>
+        <w:t>ξ = 2</w:t>
       </w:r>
       <w:r>
         <w:rPr>
@@ -18974,16 +19754,7 @@
           <w:bCs/>
           <w:i/>
         </w:rPr>
-        <w:t xml:space="preserve">, </w:t>
-      </w:r>
-      <w:r>
-        <w:rPr>
-          <w:rFonts w:cstheme="minorHAnsi"/>
-          <w:b/>
-          <w:bCs/>
-          <w:i/>
-        </w:rPr>
-        <w:t>showing a major association on Pv03.</w:t>
+        <w:t>, showing a major association on Pv03.</w:t>
       </w:r>
     </w:p>
     <w:p>
@@ -19049,7 +19820,23 @@
       </w:r>
       <w:r>
         <w:br/>
-        <w:t xml:space="preserve">Line 522: The determinacy factor (growth habit) in navy beans was first reported on Pv07 by Kolkman and Kelly (2003). No actual physical mapping was possible in common bean in that era but the same genomic region was confirmed later by Kwak et al. (2012). All the factors listed as associated with the alternate allele on Pv07 (line 601) would be associated with determinacy. </w:t>
+        <w:t xml:space="preserve">Line 522: The determinacy factor (growth habit) in navy beans was first reported on Pv07 by </w:t>
+      </w:r>
+      <w:proofErr w:type="spellStart"/>
+      <w:r>
+        <w:t>Kolkman</w:t>
+      </w:r>
+      <w:proofErr w:type="spellEnd"/>
+      <w:r>
+        <w:t xml:space="preserve"> and Kelly (2003). No actual physical mapping was possible in common bean in that era but the same genomic region was confirmed later by </w:t>
+      </w:r>
+      <w:proofErr w:type="spellStart"/>
+      <w:r>
+        <w:t>Kwak</w:t>
+      </w:r>
+      <w:proofErr w:type="spellEnd"/>
+      <w:r>
+        <w:t xml:space="preserve"> et al. (2012). All the factors listed as associated with the alternate allele on Pv07 (line 601) would be associated with determinacy. </w:t>
       </w:r>
     </w:p>
     <w:p>
@@ -19071,11 +19858,43 @@
       </w:r>
       <w:r>
         <w:br/>
-        <w:t xml:space="preserve">Lines 523-524: The authors state: "Phvul.001221100, recently identified as the photoperiod sensitivity locus Ppd, or PHYTOCHROME A3 (WELLER et al. 2019)". The association of days to flower and the Ppd </w:t>
+        <w:t xml:space="preserve">Lines 523-524: The authors state: "Phvul.001221100, recently identified as the photoperiod sensitivity locus </w:t>
+      </w:r>
+      <w:proofErr w:type="spellStart"/>
+      <w:r>
+        <w:t>Ppd</w:t>
+      </w:r>
+      <w:proofErr w:type="spellEnd"/>
+      <w:r>
+        <w:t xml:space="preserve">, or PHYTOCHROME A3 (WELLER et al. 2019)". The association of days to flower and the </w:t>
+      </w:r>
+      <w:proofErr w:type="spellStart"/>
+      <w:r>
+        <w:t>Ppd</w:t>
+      </w:r>
+      <w:proofErr w:type="spellEnd"/>
+      <w:r>
+        <w:t xml:space="preserve"> </w:t>
       </w:r>
       <w:r>
         <w:lastRenderedPageBreak/>
-        <w:t xml:space="preserve">gene and the candidate phytochrome A3 gene was first reported by Kamfwa et al. (2015) on Pv01 at 48.3Mb. Please acknowledge the first report. </w:t>
+        <w:t xml:space="preserve">gene and the candidate </w:t>
+      </w:r>
+      <w:proofErr w:type="spellStart"/>
+      <w:r>
+        <w:t>phytochrome</w:t>
+      </w:r>
+      <w:proofErr w:type="spellEnd"/>
+      <w:r>
+        <w:t xml:space="preserve"> A3 gene was first reported by </w:t>
+      </w:r>
+      <w:proofErr w:type="spellStart"/>
+      <w:r>
+        <w:t>Kamfwa</w:t>
+      </w:r>
+      <w:proofErr w:type="spellEnd"/>
+      <w:r>
+        <w:t xml:space="preserve"> et al. (2015) on Pv01 at 48.3Mb. Please acknowledge the first report. </w:t>
       </w:r>
       <w:r>
         <w:br/>
@@ -19110,7 +19929,15 @@
     <w:p>
       <w:r>
         <w:br/>
-        <w:t xml:space="preserve">Line 686: suggest adding '........delayed flowering to prevent pod set on lower nodes (Vandermark et al. 2014)'. </w:t>
+        <w:t>Line 686: suggest adding '........delayed flowering to prevent pod set on lower nodes (</w:t>
+      </w:r>
+      <w:proofErr w:type="spellStart"/>
+      <w:r>
+        <w:t>Vandermark</w:t>
+      </w:r>
+      <w:proofErr w:type="spellEnd"/>
+      <w:r>
+        <w:t xml:space="preserve"> et al. 2014)'. </w:t>
       </w:r>
     </w:p>
     <w:p>
@@ -19125,14 +19952,78 @@
       </w:r>
       <w:r>
         <w:br/>
-        <w:t xml:space="preserve">[Citation: Kelly, J.D. 2018. Developing improved varieties of common bean, 2:3-17. In: Achieving sustainable cultivation of grain legumes. Vol. 2: Improving cultivation of particular grain legumes (eds. Sivasankar S., Bergvinson D., Gaur P., Agrawal S.K., Beebe S., Tamò M.) Burleigh Dodds Science Publishing, Cambridge UK, pp. 376.] </w:t>
+        <w:t xml:space="preserve">[Citation: Kelly, J.D. 2018. Developing improved varieties of common bean, 2:3-17. In: Achieving sustainable cultivation of grain legumes. Vol. 2: Improving cultivation of particular grain legumes (eds. </w:t>
+      </w:r>
+      <w:proofErr w:type="spellStart"/>
+      <w:r>
+        <w:t>Sivasankar</w:t>
+      </w:r>
+      <w:proofErr w:type="spellEnd"/>
+      <w:r>
+        <w:t xml:space="preserve"> S., </w:t>
+      </w:r>
+      <w:proofErr w:type="spellStart"/>
+      <w:r>
+        <w:t>Bergvinson</w:t>
+      </w:r>
+      <w:proofErr w:type="spellEnd"/>
+      <w:r>
+        <w:t xml:space="preserve"> D., Gaur P., Agrawal S.K., Beebe S., </w:t>
+      </w:r>
+      <w:proofErr w:type="spellStart"/>
+      <w:r>
+        <w:t>Tamò</w:t>
+      </w:r>
+      <w:proofErr w:type="spellEnd"/>
+      <w:r>
+        <w:t xml:space="preserve"> M.) Burleigh </w:t>
+      </w:r>
+      <w:proofErr w:type="spellStart"/>
+      <w:r>
+        <w:t>Dodds</w:t>
+      </w:r>
+      <w:proofErr w:type="spellEnd"/>
+      <w:r>
+        <w:t xml:space="preserve"> Science Publishing, Cambridge UK, pp. 376.] </w:t>
       </w:r>
       <w:r>
         <w:br/>
       </w:r>
       <w:r>
         <w:br/>
-        <w:t xml:space="preserve">[Citation. Kolkman, J.M. and J.D. Kelly. 2003. QTL conferring resistance and avoidance to white mold (Sclerotinia sclerotiorum) in common bean (Phaseolus vulgaris). Crop Sci 43:539-548.] </w:t>
+        <w:t xml:space="preserve">[Citation. </w:t>
+      </w:r>
+      <w:proofErr w:type="spellStart"/>
+      <w:r>
+        <w:t>Kolkman</w:t>
+      </w:r>
+      <w:proofErr w:type="spellEnd"/>
+      <w:r>
+        <w:t>, J.M. and J.D. Kelly. 2003. QTL conferring resistance and avoidance to white mold (</w:t>
+      </w:r>
+      <w:proofErr w:type="spellStart"/>
+      <w:r>
+        <w:t>Sclerotinia</w:t>
+      </w:r>
+      <w:proofErr w:type="spellEnd"/>
+      <w:r>
+        <w:t xml:space="preserve"> </w:t>
+      </w:r>
+      <w:proofErr w:type="spellStart"/>
+      <w:r>
+        <w:t>sclerotiorum</w:t>
+      </w:r>
+      <w:proofErr w:type="spellEnd"/>
+      <w:r>
+        <w:t xml:space="preserve">) in common bean (Phaseolus vulgaris). Crop </w:t>
+      </w:r>
+      <w:proofErr w:type="spellStart"/>
+      <w:r>
+        <w:t>Sci</w:t>
+      </w:r>
+      <w:proofErr w:type="spellEnd"/>
+      <w:r>
+        <w:t xml:space="preserve"> 43:539-548.] </w:t>
       </w:r>
       <w:r>
         <w:br/>
@@ -19152,14 +20043,54 @@
       </w:r>
       <w:r>
         <w:br/>
-        <w:t xml:space="preserve">This manuscript describes a genome-wide association study of agronomic traits and yield components in common bean using several decades of breeder phenotyping in a cooperative trial system (the CDBN). The study uses single trait GWAS and a multi-trait method (mash) to identify associations. It argues that the colocalization of association signals reflect shifts in the ideotypes over several decades of breeding. This is an interesting issue, of interest from both a plant breeding and evolutionary genetics perspective. The common bean nurseries provide a good system to investigate it. </w:t>
+        <w:t xml:space="preserve">This manuscript describes a genome-wide association study of agronomic traits and yield components in common bean using several decades of breeder phenotyping in a cooperative trial system (the CDBN). The study uses single trait GWAS and a multi-trait method (mash) to identify associations. It argues that the </w:t>
+      </w:r>
+      <w:proofErr w:type="spellStart"/>
+      <w:r>
+        <w:t>colocalization</w:t>
+      </w:r>
+      <w:proofErr w:type="spellEnd"/>
+      <w:r>
+        <w:t xml:space="preserve"> of association signals reflect shifts in the </w:t>
+      </w:r>
+      <w:proofErr w:type="spellStart"/>
+      <w:r>
+        <w:t>ideotypes</w:t>
+      </w:r>
+      <w:proofErr w:type="spellEnd"/>
+      <w:r>
+        <w:t xml:space="preserve"> over several decades of breeding. This is an interesting issue, of interest from both a plant breeding and evolutionary genetics perspective. The common bean nurseries provide a good system to investigate it. </w:t>
       </w:r>
       <w:r>
         <w:br/>
       </w:r>
       <w:r>
         <w:br/>
-        <w:t xml:space="preserve">Strengths: The study rigorously develops a genotype-phenotype data set including (i) the digitization and curation of multi-decade agronomic phenotype resource and (ii) genotyping of unarchived entries from CDBN to generate a more complete data set. These analyses are well described in the text and the supplemental material, which should facilitate reuse of this resource. The main hypothesis of the study, that shifts in bean ideotypes in the past several decades have led to selection on pleiotropic loci, is potentially interesting to a wide range of geneticists. </w:t>
+        <w:t>Strengths: The study rigorously develops a genotype-phenotype data set including (</w:t>
+      </w:r>
+      <w:proofErr w:type="spellStart"/>
+      <w:r>
+        <w:t>i</w:t>
+      </w:r>
+      <w:proofErr w:type="spellEnd"/>
+      <w:r>
+        <w:t xml:space="preserve">) the digitization and curation of multi-decade agronomic phenotype resource and (ii) genotyping of unarchived entries from CDBN to generate a more complete data set. These analyses are well described in the text and the supplemental material, which should facilitate reuse of this resource. The main hypothesis of the </w:t>
+      </w:r>
+      <w:proofErr w:type="gramStart"/>
+      <w:r>
+        <w:t xml:space="preserve">study, that shifts in bean </w:t>
+      </w:r>
+      <w:proofErr w:type="spellStart"/>
+      <w:r>
+        <w:t>ideotypes</w:t>
+      </w:r>
+      <w:proofErr w:type="spellEnd"/>
+      <w:r>
+        <w:t xml:space="preserve"> in the past several decades have led to selection on pleiotropic loci,</w:t>
+      </w:r>
+      <w:proofErr w:type="gramEnd"/>
+      <w:r>
+        <w:t xml:space="preserve"> is potentially interesting to a wide range of geneticists. </w:t>
       </w:r>
       <w:r>
         <w:br/>
@@ -19170,7 +20101,15 @@
       </w:r>
       <w:r>
         <w:lastRenderedPageBreak/>
-        <w:t xml:space="preserve">analysis of colocalization (compared to an appropriate null model) would be needed to show evidence of pleiotropy. </w:t>
+        <w:t xml:space="preserve">analysis of </w:t>
+      </w:r>
+      <w:proofErr w:type="spellStart"/>
+      <w:r>
+        <w:t>colocalization</w:t>
+      </w:r>
+      <w:proofErr w:type="spellEnd"/>
+      <w:r>
+        <w:t xml:space="preserve"> (compared to an appropriate null model) would be needed to show evidence of pleiotropy. </w:t>
       </w:r>
     </w:p>
     <w:p>
@@ -19186,7 +20125,39 @@
       </w:r>
       <w:r>
         <w:br/>
-        <w:t xml:space="preserve">Line 147-149: "Selection for a common bean crop ideotype ... is known to have led to pleiotropic effects...". This claim is not supported by existing evidence. A small phenotypic association study is cited to support the claim (Soltani et al. 2016), but this study does not distinguish pleiotropy vs. linkage. Instead this claim appears to be the main hypothesis to be tested in the current study. (Line 712-713 makes the same claim: "Selection for the common bean ideotype is known to have led to pleiotropic effects") </w:t>
+        <w:t xml:space="preserve">Line 147-149: "Selection for a common bean crop </w:t>
+      </w:r>
+      <w:proofErr w:type="spellStart"/>
+      <w:r>
+        <w:t>ideotype</w:t>
+      </w:r>
+      <w:proofErr w:type="spellEnd"/>
+      <w:r>
+        <w:t xml:space="preserve"> ... is known to have led to pleiotropic effects...</w:t>
+      </w:r>
+      <w:proofErr w:type="gramStart"/>
+      <w:r>
+        <w:t>".</w:t>
+      </w:r>
+      <w:proofErr w:type="gramEnd"/>
+      <w:r>
+        <w:t xml:space="preserve"> This claim is not supported by existing evidence. A small phenotypic association study is cited to support the claim (</w:t>
+      </w:r>
+      <w:proofErr w:type="spellStart"/>
+      <w:r>
+        <w:t>Soltani</w:t>
+      </w:r>
+      <w:proofErr w:type="spellEnd"/>
+      <w:r>
+        <w:t xml:space="preserve"> et al. 2016), but this study does not distinguish pleiotropy vs. linkage. Instead this claim appears to be the main hypothesis to be tested in the current study. (Line 712-713 makes the same claim: "Selection for the common bean </w:t>
+      </w:r>
+      <w:proofErr w:type="spellStart"/>
+      <w:r>
+        <w:t>ideotype</w:t>
+      </w:r>
+      <w:proofErr w:type="spellEnd"/>
+      <w:r>
+        <w:t xml:space="preserve"> is known to have led to pleiotropic effects") </w:t>
       </w:r>
     </w:p>
     <w:p>
@@ -19326,7 +20297,21 @@
         <w:rPr>
           <w:i/>
         </w:rPr>
-        <w:t xml:space="preserve">Neither our study nor the previous study we cite provide conclusive evidence that pleiotropy, rather than linked effects, are producing these patterns of genotype-phenotype association. We are of the opinion that colocalization is not sufficient to distinguish between linkage and pleiotropy. Instead, we think that genetic manipulation is necessary to distinguish between pleiotropy and linkage. This kind of genetic manipulation is outside of the scope of this paper. In the </w:t>
+        <w:t xml:space="preserve">Neither our study nor the previous study we cite provide conclusive evidence that pleiotropy, rather than linked effects, are producing these patterns of genotype-phenotype association. We are of the opinion that </w:t>
+      </w:r>
+      <w:proofErr w:type="spellStart"/>
+      <w:r>
+        <w:rPr>
+          <w:i/>
+        </w:rPr>
+        <w:t>colocalization</w:t>
+      </w:r>
+      <w:proofErr w:type="spellEnd"/>
+      <w:r>
+        <w:rPr>
+          <w:i/>
+        </w:rPr>
+        <w:t xml:space="preserve"> is not sufficient to distinguish between linkage and pleiotropy. Instead, we think that genetic manipulation is necessary to distinguish between pleiotropy and linkage. This kind of genetic manipulation is outside of the scope of this paper. In the </w:t>
       </w:r>
       <w:r>
         <w:rPr>
@@ -19357,8 +20342,16 @@
         <w:rPr>
           <w:i/>
         </w:rPr>
-        <w:t xml:space="preserve"> (line</w:t>
-      </w:r>
+        <w:t xml:space="preserve"> (</w:t>
+      </w:r>
+      <w:proofErr w:type="gramStart"/>
+      <w:r>
+        <w:rPr>
+          <w:i/>
+        </w:rPr>
+        <w:t>line</w:t>
+      </w:r>
+      <w:proofErr w:type="gramEnd"/>
       <w:r>
         <w:rPr>
           <w:i/>
@@ -19405,7 +20398,15 @@
     <w:p>
       <w:r>
         <w:br/>
-        <w:t xml:space="preserve">Line 159-161: The text highlights the novelty and value of using mash for crops, here and elsewhere in the manuscript. If this is an important point to make, then this method should be compared to other methods, e.g. MTMM (Korte et al. 2012 Nat Gen) or similar. Otherwise it doesn't seem relevant to emphasize this point. </w:t>
+        <w:t>Line 159-161: The text highlights the novelty and value of using mash for crops, here and elsewhere in the manuscript. If this is an important point to make, then this method should be compared to other methods, e.g. MTMM (</w:t>
+      </w:r>
+      <w:proofErr w:type="spellStart"/>
+      <w:r>
+        <w:t>Korte</w:t>
+      </w:r>
+      <w:proofErr w:type="spellEnd"/>
+      <w:r>
+        <w:t xml:space="preserve"> et al. 2012 Nat Gen) or similar. Otherwise it doesn't seem relevant to emphasize this point. </w:t>
       </w:r>
     </w:p>
     <w:p>
@@ -19436,8 +20437,16 @@
         <w:rPr>
           <w:i/>
         </w:rPr>
-        <w:t xml:space="preserve"> (lines</w:t>
-      </w:r>
+        <w:t xml:space="preserve"> (</w:t>
+      </w:r>
+      <w:proofErr w:type="gramStart"/>
+      <w:r>
+        <w:rPr>
+          <w:i/>
+        </w:rPr>
+        <w:t>lines</w:t>
+      </w:r>
+      <w:proofErr w:type="gramEnd"/>
       <w:r>
         <w:rPr>
           <w:i/>
@@ -19518,7 +20527,23 @@
           <w:i/>
           <w:iCs/>
         </w:rPr>
-        <w:t xml:space="preserve"> resulted in model overparameterization, aliasing of CDBN entry coefficients, and a subsequent</w:t>
+        <w:t xml:space="preserve"> resulted in model </w:t>
+      </w:r>
+      <w:proofErr w:type="spellStart"/>
+      <w:r>
+        <w:rPr>
+          <w:i/>
+          <w:iCs/>
+        </w:rPr>
+        <w:t>overparameterization</w:t>
+      </w:r>
+      <w:proofErr w:type="spellEnd"/>
+      <w:r>
+        <w:rPr>
+          <w:i/>
+          <w:iCs/>
+        </w:rPr>
+        <w:t>, aliasing of CDBN entry coefficients, and a subsequent</w:t>
       </w:r>
       <w:r>
         <w:rPr>
@@ -19530,7 +20555,23 @@
     <w:p>
       <w:r>
         <w:br/>
-        <w:t xml:space="preserve">Line 280-282: I know it's common to use the term "control" to describe the population structure (Q) and kinship terms (K), but it's not clear that they "control" anything and I'd argue it's more appropriate to say the Q and K terms "account" for genetic background effects (Vilhjálmsson and Nordborg 2013 Nat Rev Genet). </w:t>
+        <w:t>Line 280-282: I know it's common to use the term "control" to describe the population structure (Q) and kinship terms (K), but it's not clear that they "control" anything and I'd argue it's more appropriate to say the Q and K terms "account" for genetic background effects (</w:t>
+      </w:r>
+      <w:proofErr w:type="spellStart"/>
+      <w:r>
+        <w:t>Vilhjálmsson</w:t>
+      </w:r>
+      <w:proofErr w:type="spellEnd"/>
+      <w:r>
+        <w:t xml:space="preserve"> and </w:t>
+      </w:r>
+      <w:proofErr w:type="spellStart"/>
+      <w:r>
+        <w:t>Nordborg</w:t>
+      </w:r>
+      <w:proofErr w:type="spellEnd"/>
+      <w:r>
+        <w:t xml:space="preserve"> 2013 Nat Rev Genet). </w:t>
       </w:r>
     </w:p>
     <w:p>
@@ -19570,7 +20611,21 @@
         <w:rPr>
           <w:i/>
         </w:rPr>
-        <w:t>We had relied on region sizes determined in previous work that incorporated LD analysis on an overlapping panel of bean germplasm (Moghaddam et a</w:t>
+        <w:t>We had relied on region sizes determined in previous work that incorporated LD analysis on an overlapping panel of bean germplasm (</w:t>
+      </w:r>
+      <w:proofErr w:type="spellStart"/>
+      <w:r>
+        <w:rPr>
+          <w:i/>
+        </w:rPr>
+        <w:t>Moghaddam</w:t>
+      </w:r>
+      <w:proofErr w:type="spellEnd"/>
+      <w:r>
+        <w:rPr>
+          <w:i/>
+        </w:rPr>
+        <w:t xml:space="preserve"> et a</w:t>
       </w:r>
       <w:r>
         <w:rPr>
@@ -19632,7 +20687,21 @@
         <w:rPr>
           <w:i/>
         </w:rPr>
-        <w:t>, known as the local score approach (Bonhomme et al 2019)</w:t>
+        <w:t>, known as the local score approach (</w:t>
+      </w:r>
+      <w:proofErr w:type="spellStart"/>
+      <w:r>
+        <w:rPr>
+          <w:i/>
+        </w:rPr>
+        <w:t>Bonhomme</w:t>
+      </w:r>
+      <w:proofErr w:type="spellEnd"/>
+      <w:r>
+        <w:rPr>
+          <w:i/>
+        </w:rPr>
+        <w:t xml:space="preserve"> et al 2019)</w:t>
       </w:r>
       <w:r>
         <w:rPr>
@@ -19652,14 +20721,46 @@
           <w:rFonts w:cstheme="minorHAnsi"/>
           <w:i/>
         </w:rPr>
-        <w:t xml:space="preserve">andidate genes for phenotypes with p-values above a Benjamini-Hochberg false discovery rate (FDR) threshold of 0.1 using a local score </w:t>
-      </w:r>
+        <w:t xml:space="preserve">andidate genes for phenotypes with p-values above a </w:t>
+      </w:r>
+      <w:proofErr w:type="spellStart"/>
       <w:r>
         <w:rPr>
           <w:rFonts w:cstheme="minorHAnsi"/>
           <w:i/>
         </w:rPr>
-        <w:t xml:space="preserve">approach with ξ = 3 (Bonhomme et al 2019). </w:t>
+        <w:t>Benjamini</w:t>
+      </w:r>
+      <w:proofErr w:type="spellEnd"/>
+      <w:r>
+        <w:rPr>
+          <w:rFonts w:cstheme="minorHAnsi"/>
+          <w:i/>
+        </w:rPr>
+        <w:t xml:space="preserve">-Hochberg false discovery rate (FDR) threshold of 0.1 using a local score </w:t>
+      </w:r>
+      <w:r>
+        <w:rPr>
+          <w:rFonts w:cstheme="minorHAnsi"/>
+          <w:i/>
+        </w:rPr>
+        <w:t>approach with ξ = 3 (</w:t>
+      </w:r>
+      <w:proofErr w:type="spellStart"/>
+      <w:r>
+        <w:rPr>
+          <w:rFonts w:cstheme="minorHAnsi"/>
+          <w:i/>
+        </w:rPr>
+        <w:t>Bonhomme</w:t>
+      </w:r>
+      <w:proofErr w:type="spellEnd"/>
+      <w:r>
+        <w:rPr>
+          <w:rFonts w:cstheme="minorHAnsi"/>
+          <w:i/>
+        </w:rPr>
+        <w:t xml:space="preserve"> et al 2019). </w:t>
       </w:r>
       <w:r>
         <w:rPr>
@@ -19764,7 +20865,25 @@
       </w:r>
       <w:r>
         <w:br/>
-        <w:t>Line 825: "h2 is narrow sense heritability, defined as Vg / (Vg + Ve)". This is the definition of broad-sense heritability, not narrow-sense heritability (which would have Va, the additive heritability in the numerator).</w:t>
+        <w:t xml:space="preserve">Line 825: "h2 is narrow sense heritability, defined as Vg / (Vg + </w:t>
+      </w:r>
+      <w:proofErr w:type="spellStart"/>
+      <w:r>
+        <w:t>Ve</w:t>
+      </w:r>
+      <w:proofErr w:type="spellEnd"/>
+      <w:r>
+        <w:t xml:space="preserve">)". This is the definition of broad-sense heritability, not narrow-sense heritability (which would have </w:t>
+      </w:r>
+      <w:proofErr w:type="spellStart"/>
+      <w:proofErr w:type="gramStart"/>
+      <w:r>
+        <w:t>Va</w:t>
+      </w:r>
+      <w:proofErr w:type="spellEnd"/>
+      <w:proofErr w:type="gramEnd"/>
+      <w:r>
+        <w:t>, the additive heritability in the numerator).</w:t>
       </w:r>
     </w:p>
     <w:p>
@@ -19798,7 +20917,7 @@
 </file>
 
 <file path=word/styles.xml><?xml version="1.0" encoding="utf-8"?>
-<w:styles xmlns:mc="http://schemas.openxmlformats.org/markup-compatibility/2006" xmlns:r="http://schemas.openxmlformats.org/officeDocument/2006/relationships" xmlns:w="http://schemas.openxmlformats.org/wordprocessingml/2006/main" xmlns:w14="http://schemas.microsoft.com/office/word/2010/wordml" xmlns:w15="http://schemas.microsoft.com/office/word/2012/wordml" xmlns:w16cid="http://schemas.microsoft.com/office/word/2016/wordml/cid" xmlns:w16se="http://schemas.microsoft.com/office/word/2015/wordml/symex" mc:Ignorable="w14 w15 w16se w16cid">
+<w:styles xmlns:mc="http://schemas.openxmlformats.org/markup-compatibility/2006" xmlns:r="http://schemas.openxmlformats.org/officeDocument/2006/relationships" xmlns:w="http://schemas.openxmlformats.org/wordprocessingml/2006/main" xmlns:w14="http://schemas.microsoft.com/office/word/2010/wordml" xmlns:w15="http://schemas.microsoft.com/office/word/2012/wordml" xmlns:w16se="http://schemas.microsoft.com/office/word/2015/wordml/symex" mc:Ignorable="w14 w15 w16se">
   <w:docDefaults>
     <w:rPrDefault>
       <w:rPr>
@@ -19814,7 +20933,7 @@
       </w:pPr>
     </w:pPrDefault>
   </w:docDefaults>
-  <w:latentStyles w:defLockedState="0" w:defUIPriority="99" w:defSemiHidden="0" w:defUnhideWhenUsed="0" w:defQFormat="0" w:count="376">
+  <w:latentStyles w:defLockedState="0" w:defUIPriority="99" w:defSemiHidden="0" w:defUnhideWhenUsed="0" w:defQFormat="0" w:count="371">
     <w:lsdException w:name="Normal" w:uiPriority="0" w:qFormat="1"/>
     <w:lsdException w:name="heading 1" w:uiPriority="9" w:qFormat="1"/>
     <w:lsdException w:name="heading 2" w:semiHidden="1" w:uiPriority="9" w:unhideWhenUsed="1" w:qFormat="1"/>
@@ -19920,6 +21039,7 @@
     <w:lsdException w:name="HTML Sample" w:semiHidden="1" w:unhideWhenUsed="1"/>
     <w:lsdException w:name="HTML Typewriter" w:semiHidden="1" w:unhideWhenUsed="1"/>
     <w:lsdException w:name="HTML Variable" w:semiHidden="1" w:unhideWhenUsed="1"/>
+    <w:lsdException w:name="Normal Table" w:semiHidden="1" w:unhideWhenUsed="1"/>
     <w:lsdException w:name="annotation subject" w:semiHidden="1" w:unhideWhenUsed="1"/>
     <w:lsdException w:name="No List" w:semiHidden="1" w:unhideWhenUsed="1"/>
     <w:lsdException w:name="Outline List 1" w:semiHidden="1" w:unhideWhenUsed="1"/>
@@ -19962,8 +21082,11 @@
     <w:lsdException w:name="Table Contemporary" w:semiHidden="1" w:unhideWhenUsed="1"/>
     <w:lsdException w:name="Table Elegant" w:semiHidden="1" w:unhideWhenUsed="1"/>
     <w:lsdException w:name="Table Professional" w:semiHidden="1" w:unhideWhenUsed="1"/>
+    <w:lsdException w:name="Table Subtle 1" w:semiHidden="1" w:unhideWhenUsed="1"/>
     <w:lsdException w:name="Table Subtle 2" w:semiHidden="1" w:unhideWhenUsed="1"/>
     <w:lsdException w:name="Table Web 1" w:semiHidden="1" w:unhideWhenUsed="1"/>
+    <w:lsdException w:name="Table Web 2" w:semiHidden="1" w:unhideWhenUsed="1"/>
+    <w:lsdException w:name="Table Web 3" w:semiHidden="1" w:unhideWhenUsed="1"/>
     <w:lsdException w:name="Balloon Text" w:semiHidden="1" w:unhideWhenUsed="1"/>
     <w:lsdException w:name="Table Grid" w:uiPriority="39"/>
     <w:lsdException w:name="Table Theme" w:semiHidden="1" w:unhideWhenUsed="1"/>
@@ -20182,11 +21305,6 @@
     <w:lsdException w:name="List Table 5 Dark Accent 6" w:uiPriority="50"/>
     <w:lsdException w:name="List Table 6 Colorful Accent 6" w:uiPriority="51"/>
     <w:lsdException w:name="List Table 7 Colorful Accent 6" w:uiPriority="52"/>
-    <w:lsdException w:name="Mention" w:semiHidden="1" w:unhideWhenUsed="1"/>
-    <w:lsdException w:name="Smart Hyperlink" w:semiHidden="1" w:unhideWhenUsed="1"/>
-    <w:lsdException w:name="Hashtag" w:semiHidden="1" w:unhideWhenUsed="1"/>
-    <w:lsdException w:name="Unresolved Mention" w:semiHidden="1" w:unhideWhenUsed="1"/>
-    <w:lsdException w:name="Smart Link" w:semiHidden="1" w:unhideWhenUsed="1"/>
   </w:latentStyles>
   <w:style w:type="paragraph" w:default="1" w:styleId="Normal">
     <w:name w:val="Normal"/>

</xml_diff>